<commit_message>
Added more stuff to the report
- Figure for states
- Figure for commands
</commit_message>
<xml_diff>
--- a/DOC/Report.docx
+++ b/DOC/Report.docx
@@ -260,8 +260,33 @@
                         <w:b/>
                         <w:bCs/>
                       </w:rPr>
-                      <w:t>By Simon Engstrøm Nistad</w:t>
+                      <w:t xml:space="preserve">By Simon </w:t>
                     </w:r>
+                    <w:proofErr w:type="spellStart"/>
+                    <w:r>
+                      <w:rPr>
+                        <w:b/>
+                        <w:bCs/>
+                      </w:rPr>
+                      <w:t>Engstrøm</w:t>
+                    </w:r>
+                    <w:proofErr w:type="spellEnd"/>
+                    <w:r>
+                      <w:rPr>
+                        <w:b/>
+                        <w:bCs/>
+                      </w:rPr>
+                      <w:t xml:space="preserve"> </w:t>
+                    </w:r>
+                    <w:proofErr w:type="spellStart"/>
+                    <w:r>
+                      <w:rPr>
+                        <w:b/>
+                        <w:bCs/>
+                      </w:rPr>
+                      <w:t>Nistad</w:t>
+                    </w:r>
+                    <w:proofErr w:type="spellEnd"/>
                   </w:p>
                 </w:tc>
               </w:sdtContent>
@@ -309,6 +334,7 @@
                         <w:lang w:val="nb-NO"/>
                       </w:rPr>
                     </w:pPr>
+                    <w:proofErr w:type="gramStart"/>
                     <w:r>
                       <w:rPr>
                         <w:b/>
@@ -317,6 +343,7 @@
                       </w:rPr>
                       <w:t>02.05.2013</w:t>
                     </w:r>
+                    <w:proofErr w:type="gramEnd"/>
                   </w:p>
                 </w:tc>
               </w:sdtContent>
@@ -425,6 +452,47 @@
       <w:r>
         <w:t>In this assignment</w:t>
       </w:r>
+      <w:r>
+        <w:t xml:space="preserve"> the task is to emulate a tag type 4</w:t>
+      </w:r>
+      <w:r>
+        <w:t xml:space="preserve"> on a </w:t>
+      </w:r>
+      <w:r>
+        <w:t xml:space="preserve">UICC </w:t>
+      </w:r>
+      <w:proofErr w:type="spellStart"/>
+      <w:r>
+        <w:t>s</w:t>
+      </w:r>
+      <w:r>
+        <w:t>im</w:t>
+      </w:r>
+      <w:proofErr w:type="spellEnd"/>
+      <w:r>
+        <w:t>-</w:t>
+      </w:r>
+      <w:r>
+        <w:t>card.  It should be possible to read and write data to the card.</w:t>
+      </w:r>
+      <w:r>
+        <w:t xml:space="preserve"> The implementation is required to implement the </w:t>
+      </w:r>
+      <w:r>
+        <w:t>Technical</w:t>
+      </w:r>
+      <w:r>
+        <w:t xml:space="preserve"> specification</w:t>
+      </w:r>
+      <w:r>
+        <w:rPr>
+          <w:rStyle w:val="Fotnotereferanse"/>
+        </w:rPr>
+        <w:footnoteReference w:id="1"/>
+      </w:r>
+      <w:r>
+        <w:t xml:space="preserve"> for Tag 4, and should operate seamless toward other devices. </w:t>
+      </w:r>
     </w:p>
     <w:p>
       <w:pPr>
@@ -441,13 +509,126 @@
     </w:p>
     <w:p>
       <w:pPr>
+        <w:pStyle w:val="Listeavsnitt"/>
+        <w:numPr>
+          <w:ilvl w:val="0"/>
+          <w:numId w:val="2"/>
+        </w:numPr>
+      </w:pPr>
+      <w:r>
+        <w:t>Implement the TAG 4 emulation in a java card applet</w:t>
+      </w:r>
+    </w:p>
+    <w:p>
+      <w:pPr>
+        <w:pStyle w:val="Listeavsnitt"/>
+        <w:numPr>
+          <w:ilvl w:val="0"/>
+          <w:numId w:val="2"/>
+        </w:numPr>
+      </w:pPr>
+      <w:r>
+        <w:t xml:space="preserve">Install and test this implementation on an actual </w:t>
+      </w:r>
+      <w:proofErr w:type="spellStart"/>
+      <w:r>
+        <w:t>sim</w:t>
+      </w:r>
+      <w:proofErr w:type="spellEnd"/>
+      <w:r>
+        <w:t>-card</w:t>
+      </w:r>
+    </w:p>
+    <w:p>
+      <w:pPr>
+        <w:pStyle w:val="Listeavsnitt"/>
+        <w:numPr>
+          <w:ilvl w:val="0"/>
+          <w:numId w:val="2"/>
+        </w:numPr>
+      </w:pPr>
+      <w:r>
+        <w:t xml:space="preserve">When running the test script, the implementation should have the same output as the </w:t>
+      </w:r>
+      <w:r>
+        <w:t xml:space="preserve">result file posted on </w:t>
+      </w:r>
+      <w:proofErr w:type="spellStart"/>
+      <w:r>
+        <w:t>F</w:t>
+      </w:r>
+      <w:r>
+        <w:t>ronter</w:t>
+      </w:r>
+      <w:proofErr w:type="spellEnd"/>
+    </w:p>
+    <w:p>
+      <w:r>
+        <w:t>Optional</w:t>
+      </w:r>
+    </w:p>
+    <w:p>
+      <w:pPr>
+        <w:pStyle w:val="Listeavsnitt"/>
+        <w:numPr>
+          <w:ilvl w:val="0"/>
+          <w:numId w:val="3"/>
+        </w:numPr>
+      </w:pPr>
+      <w:r>
+        <w:t xml:space="preserve">Create an Android application that communicates with the </w:t>
+      </w:r>
+      <w:proofErr w:type="spellStart"/>
+      <w:r>
+        <w:t>sim</w:t>
+      </w:r>
+      <w:proofErr w:type="spellEnd"/>
+      <w:r>
+        <w:t>-card</w:t>
+      </w:r>
+    </w:p>
+    <w:p>
+      <w:pPr>
         <w:pStyle w:val="Overskrift2"/>
       </w:pPr>
       <w:r>
         <w:t>1.3 Technical background</w:t>
       </w:r>
     </w:p>
-    <w:p/>
+    <w:p>
+      <w:pPr>
+        <w:pStyle w:val="Overskrift3"/>
+      </w:pPr>
+      <w:r>
+        <w:t>1.4</w:t>
+      </w:r>
+      <w:r>
+        <w:tab/>
+        <w:t>APDU</w:t>
+      </w:r>
+    </w:p>
+    <w:p>
+      <w:r>
+        <w:t>Something smart</w:t>
+      </w:r>
+    </w:p>
+    <w:p>
+      <w:pPr>
+        <w:pStyle w:val="Overskrift3"/>
+      </w:pPr>
+      <w:r>
+        <w:t>1.5</w:t>
+      </w:r>
+      <w:r>
+        <w:tab/>
+        <w:t>TAG 4</w:t>
+      </w:r>
+    </w:p>
+    <w:p>
+      <w:r>
+        <w:t>Something smart</w:t>
+      </w:r>
+    </w:p>
     <w:p>
       <w:pPr>
         <w:pStyle w:val="Overskrift1"/>
@@ -458,6 +639,288 @@
       </w:pPr>
       <w:r>
         <w:t>Design</w:t>
+      </w:r>
+    </w:p>
+    <w:p>
+      <w:r>
+        <w:t xml:space="preserve">The design of this implementation is a simple state machine having the three states as shown in </w:t>
+      </w:r>
+      <w:r>
+        <w:fldChar w:fldCharType="begin"/>
+      </w:r>
+      <w:r>
+        <w:instrText xml:space="preserve"> REF _Ref347838952 \h </w:instrText>
+      </w:r>
+      <w:r>
+        <w:fldChar w:fldCharType="separate"/>
+      </w:r>
+      <w:r>
+        <w:t xml:space="preserve">Figure </w:t>
+      </w:r>
+      <w:r>
+        <w:rPr>
+          <w:noProof/>
+        </w:rPr>
+        <w:t>1</w:t>
+      </w:r>
+      <w:r>
+        <w:fldChar w:fldCharType="end"/>
+      </w:r>
+    </w:p>
+    <w:p>
+      <w:pPr>
+        <w:keepNext/>
+        <w:jc w:val="center"/>
+      </w:pPr>
+      <w:r>
+        <w:rPr>
+          <w:noProof/>
+        </w:rPr>
+        <w:drawing>
+          <wp:inline distT="0" distB="0" distL="0" distR="0" wp14:anchorId="279BEFE6" wp14:editId="244F1017">
+            <wp:extent cx="3467404" cy="2021510"/>
+            <wp:effectExtent l="0" t="0" r="0" b="0"/>
+            <wp:docPr id="1" name="Diagram 1"/>
+            <wp:cNvGraphicFramePr/>
+            <a:graphic xmlns:a="http://schemas.openxmlformats.org/drawingml/2006/main">
+              <a:graphicData uri="http://schemas.openxmlformats.org/drawingml/2006/diagram">
+                <dgm:relIds xmlns:dgm="http://schemas.openxmlformats.org/drawingml/2006/diagram" xmlns:r="http://schemas.openxmlformats.org/officeDocument/2006/relationships" r:dm="rId10" r:lo="rId11" r:qs="rId12" r:cs="rId13"/>
+              </a:graphicData>
+            </a:graphic>
+          </wp:inline>
+        </w:drawing>
+      </w:r>
+    </w:p>
+    <w:p>
+      <w:pPr>
+        <w:pStyle w:val="Bildetekst"/>
+        <w:jc w:val="center"/>
+      </w:pPr>
+      <w:bookmarkStart w:id="0" w:name="_Ref347838952"/>
+      <w:r>
+        <w:t xml:space="preserve">Figure </w:t>
+      </w:r>
+      <w:fldSimple w:instr=" SEQ Figure \* ARABIC ">
+        <w:r>
+          <w:rPr>
+            <w:noProof/>
+          </w:rPr>
+          <w:t>1</w:t>
+        </w:r>
+      </w:fldSimple>
+      <w:bookmarkEnd w:id="0"/>
+      <w:r>
+        <w:t xml:space="preserve"> - Shows the simple state machine implemented</w:t>
+      </w:r>
+    </w:p>
+    <w:p>
+      <w:r>
+        <w:lastRenderedPageBreak/>
+        <w:t>There are basically three commands</w:t>
+      </w:r>
+      <w:r>
+        <w:t xml:space="preserve"> as shown </w:t>
+      </w:r>
+      <w:r>
+        <w:t xml:space="preserve">in </w:t>
+      </w:r>
+      <w:r>
+        <w:fldChar w:fldCharType="begin"/>
+      </w:r>
+      <w:r>
+        <w:instrText xml:space="preserve"> REF _Ref347839426 \h </w:instrText>
+      </w:r>
+      <w:r>
+        <w:fldChar w:fldCharType="separate"/>
+      </w:r>
+      <w:r>
+        <w:t xml:space="preserve">Figure </w:t>
+      </w:r>
+      <w:r>
+        <w:rPr>
+          <w:noProof/>
+        </w:rPr>
+        <w:t>2</w:t>
+      </w:r>
+      <w:r>
+        <w:fldChar w:fldCharType="end"/>
+      </w:r>
+      <w:r>
+        <w:t xml:space="preserve"> that need to be supported to implement </w:t>
+      </w:r>
+      <w:r>
+        <w:t>emulation</w:t>
+      </w:r>
+      <w:r>
+        <w:t xml:space="preserve"> for the Tag 4 card.  </w:t>
+      </w:r>
+      <w:bookmarkStart w:id="1" w:name="_GoBack"/>
+      <w:bookmarkEnd w:id="1"/>
+    </w:p>
+    <w:tbl>
+      <w:tblPr>
+        <w:tblStyle w:val="Lysliste-uthevingsfarge4"/>
+        <w:tblW w:w="0" w:type="auto"/>
+        <w:jc w:val="center"/>
+        <w:tblLook w:val="04A0" w:firstRow="1" w:lastRow="0" w:firstColumn="1" w:lastColumn="0" w:noHBand="0" w:noVBand="1"/>
+      </w:tblPr>
+      <w:tblGrid>
+        <w:gridCol w:w="2333"/>
+        <w:gridCol w:w="3577"/>
+      </w:tblGrid>
+      <w:tr>
+        <w:trPr>
+          <w:cnfStyle w:val="100000000000" w:firstRow="1" w:lastRow="0" w:firstColumn="0" w:lastColumn="0" w:oddVBand="0" w:evenVBand="0" w:oddHBand="0" w:evenHBand="0" w:firstRowFirstColumn="0" w:firstRowLastColumn="0" w:lastRowFirstColumn="0" w:lastRowLastColumn="0"/>
+          <w:jc w:val="center"/>
+        </w:trPr>
+        <w:tc>
+          <w:tcPr>
+            <w:cnfStyle w:val="001000000000" w:firstRow="0" w:lastRow="0" w:firstColumn="1" w:lastColumn="0" w:oddVBand="0" w:evenVBand="0" w:oddHBand="0" w:evenHBand="0" w:firstRowFirstColumn="0" w:firstRowLastColumn="0" w:lastRowFirstColumn="0" w:lastRowLastColumn="0"/>
+            <w:tcW w:w="2333" w:type="dxa"/>
+          </w:tcPr>
+          <w:p>
+            <w:r>
+              <w:t>Command / Response</w:t>
+            </w:r>
+          </w:p>
+        </w:tc>
+        <w:tc>
+          <w:tcPr>
+            <w:tcW w:w="3577" w:type="dxa"/>
+          </w:tcPr>
+          <w:p>
+            <w:pPr>
+              <w:cnfStyle w:val="100000000000" w:firstRow="1" w:lastRow="0" w:firstColumn="0" w:lastColumn="0" w:oddVBand="0" w:evenVBand="0" w:oddHBand="0" w:evenHBand="0" w:firstRowFirstColumn="0" w:firstRowLastColumn="0" w:lastRowFirstColumn="0" w:lastRowLastColumn="0"/>
+            </w:pPr>
+            <w:r>
+              <w:t>Description</w:t>
+            </w:r>
+          </w:p>
+        </w:tc>
+      </w:tr>
+      <w:tr>
+        <w:trPr>
+          <w:cnfStyle w:val="000000100000" w:firstRow="0" w:lastRow="0" w:firstColumn="0" w:lastColumn="0" w:oddVBand="0" w:evenVBand="0" w:oddHBand="1" w:evenHBand="0" w:firstRowFirstColumn="0" w:firstRowLastColumn="0" w:lastRowFirstColumn="0" w:lastRowLastColumn="0"/>
+          <w:jc w:val="center"/>
+        </w:trPr>
+        <w:tc>
+          <w:tcPr>
+            <w:cnfStyle w:val="001000000000" w:firstRow="0" w:lastRow="0" w:firstColumn="1" w:lastColumn="0" w:oddVBand="0" w:evenVBand="0" w:oddHBand="0" w:evenHBand="0" w:firstRowFirstColumn="0" w:firstRowLastColumn="0" w:lastRowFirstColumn="0" w:lastRowLastColumn="0"/>
+            <w:tcW w:w="2333" w:type="dxa"/>
+          </w:tcPr>
+          <w:p>
+            <w:r>
+              <w:t>Select</w:t>
+            </w:r>
+          </w:p>
+        </w:tc>
+        <w:tc>
+          <w:tcPr>
+            <w:tcW w:w="3577" w:type="dxa"/>
+          </w:tcPr>
+          <w:p>
+            <w:pPr>
+              <w:cnfStyle w:val="000000100000" w:firstRow="0" w:lastRow="0" w:firstColumn="0" w:lastColumn="0" w:oddVBand="0" w:evenVBand="0" w:oddHBand="1" w:evenHBand="0" w:firstRowFirstColumn="0" w:firstRowLastColumn="0" w:lastRowFirstColumn="0" w:lastRowLastColumn="0"/>
+            </w:pPr>
+            <w:r>
+              <w:t>Selection of applications, or files</w:t>
+            </w:r>
+          </w:p>
+        </w:tc>
+      </w:tr>
+      <w:tr>
+        <w:trPr>
+          <w:jc w:val="center"/>
+        </w:trPr>
+        <w:tc>
+          <w:tcPr>
+            <w:cnfStyle w:val="001000000000" w:firstRow="0" w:lastRow="0" w:firstColumn="1" w:lastColumn="0" w:oddVBand="0" w:evenVBand="0" w:oddHBand="0" w:evenHBand="0" w:firstRowFirstColumn="0" w:firstRowLastColumn="0" w:lastRowFirstColumn="0" w:lastRowLastColumn="0"/>
+            <w:tcW w:w="2333" w:type="dxa"/>
+          </w:tcPr>
+          <w:p>
+            <w:r>
+              <w:t>Read</w:t>
+            </w:r>
+            <w:r>
+              <w:t xml:space="preserve"> </w:t>
+            </w:r>
+            <w:r>
+              <w:t>Binary</w:t>
+            </w:r>
+          </w:p>
+        </w:tc>
+        <w:tc>
+          <w:tcPr>
+            <w:tcW w:w="3577" w:type="dxa"/>
+          </w:tcPr>
+          <w:p>
+            <w:pPr>
+              <w:cnfStyle w:val="000000000000" w:firstRow="0" w:lastRow="0" w:firstColumn="0" w:lastColumn="0" w:oddVBand="0" w:evenVBand="0" w:oddHBand="0" w:evenHBand="0" w:firstRowFirstColumn="0" w:firstRowLastColumn="0" w:lastRowFirstColumn="0" w:lastRowLastColumn="0"/>
+            </w:pPr>
+            <w:r>
+              <w:t>Read data from file</w:t>
+            </w:r>
+          </w:p>
+        </w:tc>
+      </w:tr>
+      <w:tr>
+        <w:trPr>
+          <w:cnfStyle w:val="000000100000" w:firstRow="0" w:lastRow="0" w:firstColumn="0" w:lastColumn="0" w:oddVBand="0" w:evenVBand="0" w:oddHBand="1" w:evenHBand="0" w:firstRowFirstColumn="0" w:firstRowLastColumn="0" w:lastRowFirstColumn="0" w:lastRowLastColumn="0"/>
+          <w:jc w:val="center"/>
+        </w:trPr>
+        <w:tc>
+          <w:tcPr>
+            <w:cnfStyle w:val="001000000000" w:firstRow="0" w:lastRow="0" w:firstColumn="1" w:lastColumn="0" w:oddVBand="0" w:evenVBand="0" w:oddHBand="0" w:evenHBand="0" w:firstRowFirstColumn="0" w:firstRowLastColumn="0" w:lastRowFirstColumn="0" w:lastRowLastColumn="0"/>
+            <w:tcW w:w="2333" w:type="dxa"/>
+          </w:tcPr>
+          <w:p>
+            <w:r>
+              <w:t>Update</w:t>
+            </w:r>
+            <w:r>
+              <w:t xml:space="preserve"> </w:t>
+            </w:r>
+            <w:r>
+              <w:t>Binary</w:t>
+            </w:r>
+          </w:p>
+        </w:tc>
+        <w:tc>
+          <w:tcPr>
+            <w:tcW w:w="3577" w:type="dxa"/>
+          </w:tcPr>
+          <w:p>
+            <w:pPr>
+              <w:keepNext/>
+              <w:cnfStyle w:val="000000100000" w:firstRow="0" w:lastRow="0" w:firstColumn="0" w:lastColumn="0" w:oddVBand="0" w:evenVBand="0" w:oddHBand="1" w:evenHBand="0" w:firstRowFirstColumn="0" w:firstRowLastColumn="0" w:lastRowFirstColumn="0" w:lastRowLastColumn="0"/>
+            </w:pPr>
+            <w:r>
+              <w:t>Update (erase and write) data to file</w:t>
+            </w:r>
+          </w:p>
+        </w:tc>
+      </w:tr>
+    </w:tbl>
+    <w:p>
+      <w:pPr>
+        <w:pStyle w:val="Bildetekst"/>
+        <w:jc w:val="center"/>
+      </w:pPr>
+      <w:bookmarkStart w:id="2" w:name="_Ref347839426"/>
+      <w:r>
+        <w:t xml:space="preserve">Figure </w:t>
+      </w:r>
+      <w:fldSimple w:instr=" SEQ Figure \* ARABIC ">
+        <w:r>
+          <w:rPr>
+            <w:noProof/>
+          </w:rPr>
+          <w:t>2</w:t>
+        </w:r>
+      </w:fldSimple>
+      <w:bookmarkEnd w:id="2"/>
+      <w:r>
+        <w:t xml:space="preserve"> - Shows the basic commands needed</w:t>
       </w:r>
     </w:p>
     <w:p>
@@ -591,8 +1054,8 @@
       </w:pPr>
     </w:p>
     <w:sectPr>
-      <w:headerReference w:type="default" r:id="rId9"/>
-      <w:footerReference w:type="default" r:id="rId10"/>
+      <w:headerReference w:type="default" r:id="rId15"/>
+      <w:footerReference w:type="default" r:id="rId16"/>
       <w:pgSz w:w="12240" w:h="15840"/>
       <w:pgMar w:top="1440" w:right="1440" w:bottom="1440" w:left="1440" w:header="708" w:footer="708" w:gutter="0"/>
       <w:pgNumType w:start="0"/>
@@ -637,7 +1100,31 @@
       <w:jc w:val="center"/>
     </w:pPr>
     <w:r>
-      <w:t>By Simon Engstrøm Nistad – University of Tromsø 2012</w:t>
+      <w:t xml:space="preserve">By Simon </w:t>
+    </w:r>
+    <w:proofErr w:type="spellStart"/>
+    <w:r>
+      <w:t>Engstrøm</w:t>
+    </w:r>
+    <w:proofErr w:type="spellEnd"/>
+    <w:r>
+      <w:t xml:space="preserve"> </w:t>
+    </w:r>
+    <w:proofErr w:type="spellStart"/>
+    <w:r>
+      <w:t>Nistad</w:t>
+    </w:r>
+    <w:proofErr w:type="spellEnd"/>
+    <w:r>
+      <w:t xml:space="preserve"> – University of </w:t>
+    </w:r>
+    <w:proofErr w:type="spellStart"/>
+    <w:r>
+      <w:t>Tromsø</w:t>
+    </w:r>
+    <w:proofErr w:type="spellEnd"/>
+    <w:r>
+      <w:t xml:space="preserve"> 2012</w:t>
     </w:r>
   </w:p>
   <w:p>
@@ -667,6 +1154,49 @@
       </w:pPr>
       <w:r>
         <w:continuationSeparator/>
+      </w:r>
+    </w:p>
+  </w:footnote>
+  <w:footnote w:id="1">
+    <w:p>
+      <w:pPr>
+        <w:pStyle w:val="Fotnotetekst"/>
+        <w:rPr>
+          <w:lang w:val="nb-NO"/>
+        </w:rPr>
+      </w:pPr>
+      <w:r>
+        <w:rPr>
+          <w:rStyle w:val="Fotnotereferanse"/>
+        </w:rPr>
+        <w:footnoteRef/>
+      </w:r>
+      <w:r>
+        <w:t xml:space="preserve"> </w:t>
+      </w:r>
+      <w:hyperlink r:id="rId1" w:tgtFrame="_blank" w:history="1">
+        <w:r>
+          <w:rPr>
+            <w:rStyle w:val="Hyperkobling"/>
+            <w:rFonts w:ascii="Tahoma" w:hAnsi="Tahoma" w:cs="Tahoma"/>
+            <w:color w:val="3B5998"/>
+            <w:sz w:val="19"/>
+            <w:szCs w:val="19"/>
+            <w:shd w:val="clear" w:color="auto" w:fill="FFFFFF"/>
+          </w:rPr>
+          <w:t>http://apps4android.org/nfc-specifications/NFCForum-TS-Type-4-Tag_2.0.pdf</w:t>
+        </w:r>
+      </w:hyperlink>
+      <w:r>
+        <w:rPr>
+          <w:rStyle w:val="apple-converted-space"/>
+          <w:rFonts w:ascii="Tahoma" w:hAnsi="Tahoma" w:cs="Tahoma"/>
+          <w:color w:val="333333"/>
+          <w:sz w:val="19"/>
+          <w:szCs w:val="19"/>
+          <w:shd w:val="clear" w:color="auto" w:fill="FFFFFF"/>
+        </w:rPr>
+        <w:t> </w:t>
       </w:r>
     </w:p>
   </w:footnote>
@@ -887,7 +1417,7 @@
                               <w:lang w:val="nb-NO"/>
                               <w14:numForm w14:val="lining"/>
                             </w:rPr>
-                            <w:t>5</w:t>
+                            <w:t>2</w:t>
                           </w:r>
                           <w:r>
                             <w:rPr>
@@ -953,7 +1483,7 @@
                         <w:lang w:val="nb-NO"/>
                         <w14:numForm w14:val="lining"/>
                       </w:rPr>
-                      <w:t>5</w:t>
+                      <w:t>2</w:t>
                     </w:r>
                     <w:r>
                       <w:rPr>
@@ -978,6 +1508,232 @@
 <file path=word/numbering.xml><?xml version="1.0" encoding="utf-8"?>
 <w:numbering xmlns:wpc="http://schemas.microsoft.com/office/word/2010/wordprocessingCanvas" xmlns:mc="http://schemas.openxmlformats.org/markup-compatibility/2006" xmlns:o="urn:schemas-microsoft-com:office:office" xmlns:r="http://schemas.openxmlformats.org/officeDocument/2006/relationships" xmlns:m="http://schemas.openxmlformats.org/officeDocument/2006/math" xmlns:v="urn:schemas-microsoft-com:vml" xmlns:wp14="http://schemas.microsoft.com/office/word/2010/wordprocessingDrawing" xmlns:wp="http://schemas.openxmlformats.org/drawingml/2006/wordprocessingDrawing" xmlns:w10="urn:schemas-microsoft-com:office:word" xmlns:w="http://schemas.openxmlformats.org/wordprocessingml/2006/main" xmlns:w14="http://schemas.microsoft.com/office/word/2010/wordml" xmlns:wpg="http://schemas.microsoft.com/office/word/2010/wordprocessingGroup" xmlns:wpi="http://schemas.microsoft.com/office/word/2010/wordprocessingInk" xmlns:wne="http://schemas.microsoft.com/office/word/2006/wordml" xmlns:wps="http://schemas.microsoft.com/office/word/2010/wordprocessingShape" mc:Ignorable="w14 wp14">
   <w:abstractNum w:abstractNumId="0">
+    <w:nsid w:val="17375D51"/>
+    <w:multiLevelType w:val="hybridMultilevel"/>
+    <w:tmpl w:val="8766B8DC"/>
+    <w:lvl w:ilvl="0" w:tplc="04090001">
+      <w:start w:val="1"/>
+      <w:numFmt w:val="bullet"/>
+      <w:lvlText w:val=""/>
+      <w:lvlJc w:val="left"/>
+      <w:pPr>
+        <w:ind w:left="720" w:hanging="360"/>
+      </w:pPr>
+      <w:rPr>
+        <w:rFonts w:ascii="Symbol" w:hAnsi="Symbol" w:hint="default"/>
+      </w:rPr>
+    </w:lvl>
+    <w:lvl w:ilvl="1" w:tplc="04090003" w:tentative="1">
+      <w:start w:val="1"/>
+      <w:numFmt w:val="bullet"/>
+      <w:lvlText w:val="o"/>
+      <w:lvlJc w:val="left"/>
+      <w:pPr>
+        <w:ind w:left="1440" w:hanging="360"/>
+      </w:pPr>
+      <w:rPr>
+        <w:rFonts w:ascii="Courier New" w:hAnsi="Courier New" w:cs="Courier New" w:hint="default"/>
+      </w:rPr>
+    </w:lvl>
+    <w:lvl w:ilvl="2" w:tplc="04090005" w:tentative="1">
+      <w:start w:val="1"/>
+      <w:numFmt w:val="bullet"/>
+      <w:lvlText w:val=""/>
+      <w:lvlJc w:val="left"/>
+      <w:pPr>
+        <w:ind w:left="2160" w:hanging="360"/>
+      </w:pPr>
+      <w:rPr>
+        <w:rFonts w:ascii="Wingdings" w:hAnsi="Wingdings" w:hint="default"/>
+      </w:rPr>
+    </w:lvl>
+    <w:lvl w:ilvl="3" w:tplc="04090001" w:tentative="1">
+      <w:start w:val="1"/>
+      <w:numFmt w:val="bullet"/>
+      <w:lvlText w:val=""/>
+      <w:lvlJc w:val="left"/>
+      <w:pPr>
+        <w:ind w:left="2880" w:hanging="360"/>
+      </w:pPr>
+      <w:rPr>
+        <w:rFonts w:ascii="Symbol" w:hAnsi="Symbol" w:hint="default"/>
+      </w:rPr>
+    </w:lvl>
+    <w:lvl w:ilvl="4" w:tplc="04090003" w:tentative="1">
+      <w:start w:val="1"/>
+      <w:numFmt w:val="bullet"/>
+      <w:lvlText w:val="o"/>
+      <w:lvlJc w:val="left"/>
+      <w:pPr>
+        <w:ind w:left="3600" w:hanging="360"/>
+      </w:pPr>
+      <w:rPr>
+        <w:rFonts w:ascii="Courier New" w:hAnsi="Courier New" w:cs="Courier New" w:hint="default"/>
+      </w:rPr>
+    </w:lvl>
+    <w:lvl w:ilvl="5" w:tplc="04090005" w:tentative="1">
+      <w:start w:val="1"/>
+      <w:numFmt w:val="bullet"/>
+      <w:lvlText w:val=""/>
+      <w:lvlJc w:val="left"/>
+      <w:pPr>
+        <w:ind w:left="4320" w:hanging="360"/>
+      </w:pPr>
+      <w:rPr>
+        <w:rFonts w:ascii="Wingdings" w:hAnsi="Wingdings" w:hint="default"/>
+      </w:rPr>
+    </w:lvl>
+    <w:lvl w:ilvl="6" w:tplc="04090001" w:tentative="1">
+      <w:start w:val="1"/>
+      <w:numFmt w:val="bullet"/>
+      <w:lvlText w:val=""/>
+      <w:lvlJc w:val="left"/>
+      <w:pPr>
+        <w:ind w:left="5040" w:hanging="360"/>
+      </w:pPr>
+      <w:rPr>
+        <w:rFonts w:ascii="Symbol" w:hAnsi="Symbol" w:hint="default"/>
+      </w:rPr>
+    </w:lvl>
+    <w:lvl w:ilvl="7" w:tplc="04090003" w:tentative="1">
+      <w:start w:val="1"/>
+      <w:numFmt w:val="bullet"/>
+      <w:lvlText w:val="o"/>
+      <w:lvlJc w:val="left"/>
+      <w:pPr>
+        <w:ind w:left="5760" w:hanging="360"/>
+      </w:pPr>
+      <w:rPr>
+        <w:rFonts w:ascii="Courier New" w:hAnsi="Courier New" w:cs="Courier New" w:hint="default"/>
+      </w:rPr>
+    </w:lvl>
+    <w:lvl w:ilvl="8" w:tplc="04090005" w:tentative="1">
+      <w:start w:val="1"/>
+      <w:numFmt w:val="bullet"/>
+      <w:lvlText w:val=""/>
+      <w:lvlJc w:val="left"/>
+      <w:pPr>
+        <w:ind w:left="6480" w:hanging="360"/>
+      </w:pPr>
+      <w:rPr>
+        <w:rFonts w:ascii="Wingdings" w:hAnsi="Wingdings" w:hint="default"/>
+      </w:rPr>
+    </w:lvl>
+  </w:abstractNum>
+  <w:abstractNum w:abstractNumId="1">
+    <w:nsid w:val="5689037B"/>
+    <w:multiLevelType w:val="hybridMultilevel"/>
+    <w:tmpl w:val="5CF21EA8"/>
+    <w:lvl w:ilvl="0" w:tplc="04090001">
+      <w:start w:val="1"/>
+      <w:numFmt w:val="bullet"/>
+      <w:lvlText w:val=""/>
+      <w:lvlJc w:val="left"/>
+      <w:pPr>
+        <w:ind w:left="766" w:hanging="360"/>
+      </w:pPr>
+      <w:rPr>
+        <w:rFonts w:ascii="Symbol" w:hAnsi="Symbol" w:hint="default"/>
+      </w:rPr>
+    </w:lvl>
+    <w:lvl w:ilvl="1" w:tplc="04090003" w:tentative="1">
+      <w:start w:val="1"/>
+      <w:numFmt w:val="bullet"/>
+      <w:lvlText w:val="o"/>
+      <w:lvlJc w:val="left"/>
+      <w:pPr>
+        <w:ind w:left="1486" w:hanging="360"/>
+      </w:pPr>
+      <w:rPr>
+        <w:rFonts w:ascii="Courier New" w:hAnsi="Courier New" w:cs="Courier New" w:hint="default"/>
+      </w:rPr>
+    </w:lvl>
+    <w:lvl w:ilvl="2" w:tplc="04090005" w:tentative="1">
+      <w:start w:val="1"/>
+      <w:numFmt w:val="bullet"/>
+      <w:lvlText w:val=""/>
+      <w:lvlJc w:val="left"/>
+      <w:pPr>
+        <w:ind w:left="2206" w:hanging="360"/>
+      </w:pPr>
+      <w:rPr>
+        <w:rFonts w:ascii="Wingdings" w:hAnsi="Wingdings" w:hint="default"/>
+      </w:rPr>
+    </w:lvl>
+    <w:lvl w:ilvl="3" w:tplc="04090001" w:tentative="1">
+      <w:start w:val="1"/>
+      <w:numFmt w:val="bullet"/>
+      <w:lvlText w:val=""/>
+      <w:lvlJc w:val="left"/>
+      <w:pPr>
+        <w:ind w:left="2926" w:hanging="360"/>
+      </w:pPr>
+      <w:rPr>
+        <w:rFonts w:ascii="Symbol" w:hAnsi="Symbol" w:hint="default"/>
+      </w:rPr>
+    </w:lvl>
+    <w:lvl w:ilvl="4" w:tplc="04090003" w:tentative="1">
+      <w:start w:val="1"/>
+      <w:numFmt w:val="bullet"/>
+      <w:lvlText w:val="o"/>
+      <w:lvlJc w:val="left"/>
+      <w:pPr>
+        <w:ind w:left="3646" w:hanging="360"/>
+      </w:pPr>
+      <w:rPr>
+        <w:rFonts w:ascii="Courier New" w:hAnsi="Courier New" w:cs="Courier New" w:hint="default"/>
+      </w:rPr>
+    </w:lvl>
+    <w:lvl w:ilvl="5" w:tplc="04090005" w:tentative="1">
+      <w:start w:val="1"/>
+      <w:numFmt w:val="bullet"/>
+      <w:lvlText w:val=""/>
+      <w:lvlJc w:val="left"/>
+      <w:pPr>
+        <w:ind w:left="4366" w:hanging="360"/>
+      </w:pPr>
+      <w:rPr>
+        <w:rFonts w:ascii="Wingdings" w:hAnsi="Wingdings" w:hint="default"/>
+      </w:rPr>
+    </w:lvl>
+    <w:lvl w:ilvl="6" w:tplc="04090001" w:tentative="1">
+      <w:start w:val="1"/>
+      <w:numFmt w:val="bullet"/>
+      <w:lvlText w:val=""/>
+      <w:lvlJc w:val="left"/>
+      <w:pPr>
+        <w:ind w:left="5086" w:hanging="360"/>
+      </w:pPr>
+      <w:rPr>
+        <w:rFonts w:ascii="Symbol" w:hAnsi="Symbol" w:hint="default"/>
+      </w:rPr>
+    </w:lvl>
+    <w:lvl w:ilvl="7" w:tplc="04090003" w:tentative="1">
+      <w:start w:val="1"/>
+      <w:numFmt w:val="bullet"/>
+      <w:lvlText w:val="o"/>
+      <w:lvlJc w:val="left"/>
+      <w:pPr>
+        <w:ind w:left="5806" w:hanging="360"/>
+      </w:pPr>
+      <w:rPr>
+        <w:rFonts w:ascii="Courier New" w:hAnsi="Courier New" w:cs="Courier New" w:hint="default"/>
+      </w:rPr>
+    </w:lvl>
+    <w:lvl w:ilvl="8" w:tplc="04090005" w:tentative="1">
+      <w:start w:val="1"/>
+      <w:numFmt w:val="bullet"/>
+      <w:lvlText w:val=""/>
+      <w:lvlJc w:val="left"/>
+      <w:pPr>
+        <w:ind w:left="6526" w:hanging="360"/>
+      </w:pPr>
+      <w:rPr>
+        <w:rFonts w:ascii="Wingdings" w:hAnsi="Wingdings" w:hint="default"/>
+      </w:rPr>
+    </w:lvl>
+  </w:abstractNum>
+  <w:abstractNum w:abstractNumId="2">
     <w:nsid w:val="6037766B"/>
     <w:multiLevelType w:val="multilevel"/>
     <w:tmpl w:val="725A73D8"/>
@@ -1091,7 +1847,13 @@
     </w:lvl>
   </w:abstractNum>
   <w:num w:numId="1">
+    <w:abstractNumId w:val="2"/>
+  </w:num>
+  <w:num w:numId="2">
     <w:abstractNumId w:val="0"/>
+  </w:num>
+  <w:num w:numId="3">
+    <w:abstractNumId w:val="1"/>
   </w:num>
 </w:numbering>
 </file>
@@ -1303,6 +2065,28 @@
       <w:szCs w:val="26"/>
     </w:rPr>
   </w:style>
+  <w:style w:type="paragraph" w:styleId="Overskrift3">
+    <w:name w:val="heading 3"/>
+    <w:basedOn w:val="Normal"/>
+    <w:next w:val="Normal"/>
+    <w:link w:val="Overskrift3Tegn"/>
+    <w:uiPriority w:val="9"/>
+    <w:unhideWhenUsed/>
+    <w:qFormat/>
+    <w:rsid w:val="0003498E"/>
+    <w:pPr>
+      <w:keepNext/>
+      <w:keepLines/>
+      <w:spacing w:before="200" w:after="0"/>
+      <w:outlineLvl w:val="2"/>
+    </w:pPr>
+    <w:rPr>
+      <w:rFonts w:asciiTheme="majorHAnsi" w:eastAsiaTheme="majorEastAsia" w:hAnsiTheme="majorHAnsi" w:cstheme="majorBidi"/>
+      <w:b/>
+      <w:bCs/>
+      <w:color w:val="4F81BD" w:themeColor="accent1"/>
+    </w:rPr>
+  </w:style>
   <w:style w:type="character" w:default="1" w:styleId="Standardskriftforavsnitt">
     <w:name w:val="Default Paragraph Font"/>
     <w:uiPriority w:val="1"/>
@@ -1467,6 +2251,213 @@
     <w:link w:val="Bunntekst"/>
     <w:uiPriority w:val="99"/>
     <w:rsid w:val="00E3445A"/>
+  </w:style>
+  <w:style w:type="character" w:customStyle="1" w:styleId="Overskrift3Tegn">
+    <w:name w:val="Overskrift 3 Tegn"/>
+    <w:basedOn w:val="Standardskriftforavsnitt"/>
+    <w:link w:val="Overskrift3"/>
+    <w:uiPriority w:val="9"/>
+    <w:rsid w:val="0003498E"/>
+    <w:rPr>
+      <w:rFonts w:asciiTheme="majorHAnsi" w:eastAsiaTheme="majorEastAsia" w:hAnsiTheme="majorHAnsi" w:cstheme="majorBidi"/>
+      <w:b/>
+      <w:bCs/>
+      <w:color w:val="4F81BD" w:themeColor="accent1"/>
+    </w:rPr>
+  </w:style>
+  <w:style w:type="paragraph" w:styleId="Bildetekst">
+    <w:name w:val="caption"/>
+    <w:basedOn w:val="Normal"/>
+    <w:next w:val="Normal"/>
+    <w:uiPriority w:val="35"/>
+    <w:semiHidden/>
+    <w:unhideWhenUsed/>
+    <w:qFormat/>
+    <w:rsid w:val="00224624"/>
+    <w:pPr>
+      <w:spacing w:line="240" w:lineRule="auto"/>
+    </w:pPr>
+    <w:rPr>
+      <w:b/>
+      <w:bCs/>
+      <w:color w:val="4F81BD" w:themeColor="accent1"/>
+      <w:sz w:val="18"/>
+      <w:szCs w:val="18"/>
+    </w:rPr>
+  </w:style>
+  <w:style w:type="paragraph" w:styleId="Fotnotetekst">
+    <w:name w:val="footnote text"/>
+    <w:basedOn w:val="Normal"/>
+    <w:link w:val="FotnotetekstTegn"/>
+    <w:uiPriority w:val="99"/>
+    <w:semiHidden/>
+    <w:unhideWhenUsed/>
+    <w:rsid w:val="002859B0"/>
+    <w:pPr>
+      <w:spacing w:after="0" w:line="240" w:lineRule="auto"/>
+    </w:pPr>
+    <w:rPr>
+      <w:sz w:val="20"/>
+      <w:szCs w:val="20"/>
+    </w:rPr>
+  </w:style>
+  <w:style w:type="character" w:customStyle="1" w:styleId="FotnotetekstTegn">
+    <w:name w:val="Fotnotetekst Tegn"/>
+    <w:basedOn w:val="Standardskriftforavsnitt"/>
+    <w:link w:val="Fotnotetekst"/>
+    <w:uiPriority w:val="99"/>
+    <w:semiHidden/>
+    <w:rsid w:val="002859B0"/>
+    <w:rPr>
+      <w:sz w:val="20"/>
+      <w:szCs w:val="20"/>
+    </w:rPr>
+  </w:style>
+  <w:style w:type="character" w:styleId="Fotnotereferanse">
+    <w:name w:val="footnote reference"/>
+    <w:basedOn w:val="Standardskriftforavsnitt"/>
+    <w:uiPriority w:val="99"/>
+    <w:semiHidden/>
+    <w:unhideWhenUsed/>
+    <w:rsid w:val="002859B0"/>
+    <w:rPr>
+      <w:vertAlign w:val="superscript"/>
+    </w:rPr>
+  </w:style>
+  <w:style w:type="character" w:styleId="Hyperkobling">
+    <w:name w:val="Hyperlink"/>
+    <w:basedOn w:val="Standardskriftforavsnitt"/>
+    <w:uiPriority w:val="99"/>
+    <w:semiHidden/>
+    <w:unhideWhenUsed/>
+    <w:rsid w:val="002859B0"/>
+    <w:rPr>
+      <w:color w:val="0000FF"/>
+      <w:u w:val="single"/>
+    </w:rPr>
+  </w:style>
+  <w:style w:type="character" w:customStyle="1" w:styleId="apple-converted-space">
+    <w:name w:val="apple-converted-space"/>
+    <w:basedOn w:val="Standardskriftforavsnitt"/>
+    <w:rsid w:val="002859B0"/>
+  </w:style>
+  <w:style w:type="table" w:styleId="Tabellrutenett">
+    <w:name w:val="Table Grid"/>
+    <w:basedOn w:val="Vanligtabell"/>
+    <w:uiPriority w:val="59"/>
+    <w:rsid w:val="00711FD8"/>
+    <w:pPr>
+      <w:spacing w:after="0" w:line="240" w:lineRule="auto"/>
+    </w:pPr>
+    <w:tblPr>
+      <w:tblInd w:w="0" w:type="dxa"/>
+      <w:tblBorders>
+        <w:top w:val="single" w:sz="4" w:space="0" w:color="auto"/>
+        <w:left w:val="single" w:sz="4" w:space="0" w:color="auto"/>
+        <w:bottom w:val="single" w:sz="4" w:space="0" w:color="auto"/>
+        <w:right w:val="single" w:sz="4" w:space="0" w:color="auto"/>
+        <w:insideH w:val="single" w:sz="4" w:space="0" w:color="auto"/>
+        <w:insideV w:val="single" w:sz="4" w:space="0" w:color="auto"/>
+      </w:tblBorders>
+      <w:tblCellMar>
+        <w:top w:w="0" w:type="dxa"/>
+        <w:left w:w="108" w:type="dxa"/>
+        <w:bottom w:w="0" w:type="dxa"/>
+        <w:right w:w="108" w:type="dxa"/>
+      </w:tblCellMar>
+    </w:tblPr>
+  </w:style>
+  <w:style w:type="table" w:styleId="Lysliste-uthevingsfarge4">
+    <w:name w:val="Light List Accent 4"/>
+    <w:basedOn w:val="Vanligtabell"/>
+    <w:uiPriority w:val="61"/>
+    <w:rsid w:val="00C27D3C"/>
+    <w:pPr>
+      <w:spacing w:after="0" w:line="240" w:lineRule="auto"/>
+    </w:pPr>
+    <w:tblPr>
+      <w:tblStyleRowBandSize w:val="1"/>
+      <w:tblStyleColBandSize w:val="1"/>
+      <w:tblInd w:w="0" w:type="dxa"/>
+      <w:tblBorders>
+        <w:top w:val="single" w:sz="8" w:space="0" w:color="8064A2" w:themeColor="accent4"/>
+        <w:left w:val="single" w:sz="8" w:space="0" w:color="8064A2" w:themeColor="accent4"/>
+        <w:bottom w:val="single" w:sz="8" w:space="0" w:color="8064A2" w:themeColor="accent4"/>
+        <w:right w:val="single" w:sz="8" w:space="0" w:color="8064A2" w:themeColor="accent4"/>
+      </w:tblBorders>
+      <w:tblCellMar>
+        <w:top w:w="0" w:type="dxa"/>
+        <w:left w:w="108" w:type="dxa"/>
+        <w:bottom w:w="0" w:type="dxa"/>
+        <w:right w:w="108" w:type="dxa"/>
+      </w:tblCellMar>
+    </w:tblPr>
+    <w:tblStylePr w:type="firstRow">
+      <w:pPr>
+        <w:spacing w:before="0" w:after="0" w:line="240" w:lineRule="auto"/>
+      </w:pPr>
+      <w:rPr>
+        <w:b/>
+        <w:bCs/>
+        <w:color w:val="FFFFFF" w:themeColor="background1"/>
+      </w:rPr>
+      <w:tblPr/>
+      <w:tcPr>
+        <w:shd w:val="clear" w:color="auto" w:fill="8064A2" w:themeFill="accent4"/>
+      </w:tcPr>
+    </w:tblStylePr>
+    <w:tblStylePr w:type="lastRow">
+      <w:pPr>
+        <w:spacing w:before="0" w:after="0" w:line="240" w:lineRule="auto"/>
+      </w:pPr>
+      <w:rPr>
+        <w:b/>
+        <w:bCs/>
+      </w:rPr>
+      <w:tblPr/>
+      <w:tcPr>
+        <w:tcBorders>
+          <w:top w:val="double" w:sz="6" w:space="0" w:color="8064A2" w:themeColor="accent4"/>
+          <w:left w:val="single" w:sz="8" w:space="0" w:color="8064A2" w:themeColor="accent4"/>
+          <w:bottom w:val="single" w:sz="8" w:space="0" w:color="8064A2" w:themeColor="accent4"/>
+          <w:right w:val="single" w:sz="8" w:space="0" w:color="8064A2" w:themeColor="accent4"/>
+        </w:tcBorders>
+      </w:tcPr>
+    </w:tblStylePr>
+    <w:tblStylePr w:type="firstCol">
+      <w:rPr>
+        <w:b/>
+        <w:bCs/>
+      </w:rPr>
+    </w:tblStylePr>
+    <w:tblStylePr w:type="lastCol">
+      <w:rPr>
+        <w:b/>
+        <w:bCs/>
+      </w:rPr>
+    </w:tblStylePr>
+    <w:tblStylePr w:type="band1Vert">
+      <w:tblPr/>
+      <w:tcPr>
+        <w:tcBorders>
+          <w:top w:val="single" w:sz="8" w:space="0" w:color="8064A2" w:themeColor="accent4"/>
+          <w:left w:val="single" w:sz="8" w:space="0" w:color="8064A2" w:themeColor="accent4"/>
+          <w:bottom w:val="single" w:sz="8" w:space="0" w:color="8064A2" w:themeColor="accent4"/>
+          <w:right w:val="single" w:sz="8" w:space="0" w:color="8064A2" w:themeColor="accent4"/>
+        </w:tcBorders>
+      </w:tcPr>
+    </w:tblStylePr>
+    <w:tblStylePr w:type="band1Horz">
+      <w:tblPr/>
+      <w:tcPr>
+        <w:tcBorders>
+          <w:top w:val="single" w:sz="8" w:space="0" w:color="8064A2" w:themeColor="accent4"/>
+          <w:left w:val="single" w:sz="8" w:space="0" w:color="8064A2" w:themeColor="accent4"/>
+          <w:bottom w:val="single" w:sz="8" w:space="0" w:color="8064A2" w:themeColor="accent4"/>
+          <w:right w:val="single" w:sz="8" w:space="0" w:color="8064A2" w:themeColor="accent4"/>
+        </w:tcBorders>
+      </w:tcPr>
+    </w:tblStylePr>
   </w:style>
 </w:styles>
 </file>
@@ -1678,6 +2669,28 @@
       <w:szCs w:val="26"/>
     </w:rPr>
   </w:style>
+  <w:style w:type="paragraph" w:styleId="Overskrift3">
+    <w:name w:val="heading 3"/>
+    <w:basedOn w:val="Normal"/>
+    <w:next w:val="Normal"/>
+    <w:link w:val="Overskrift3Tegn"/>
+    <w:uiPriority w:val="9"/>
+    <w:unhideWhenUsed/>
+    <w:qFormat/>
+    <w:rsid w:val="0003498E"/>
+    <w:pPr>
+      <w:keepNext/>
+      <w:keepLines/>
+      <w:spacing w:before="200" w:after="0"/>
+      <w:outlineLvl w:val="2"/>
+    </w:pPr>
+    <w:rPr>
+      <w:rFonts w:asciiTheme="majorHAnsi" w:eastAsiaTheme="majorEastAsia" w:hAnsiTheme="majorHAnsi" w:cstheme="majorBidi"/>
+      <w:b/>
+      <w:bCs/>
+      <w:color w:val="4F81BD" w:themeColor="accent1"/>
+    </w:rPr>
+  </w:style>
   <w:style w:type="character" w:default="1" w:styleId="Standardskriftforavsnitt">
     <w:name w:val="Default Paragraph Font"/>
     <w:uiPriority w:val="1"/>
@@ -1843,7 +2856,2869 @@
     <w:uiPriority w:val="99"/>
     <w:rsid w:val="00E3445A"/>
   </w:style>
+  <w:style w:type="character" w:customStyle="1" w:styleId="Overskrift3Tegn">
+    <w:name w:val="Overskrift 3 Tegn"/>
+    <w:basedOn w:val="Standardskriftforavsnitt"/>
+    <w:link w:val="Overskrift3"/>
+    <w:uiPriority w:val="9"/>
+    <w:rsid w:val="0003498E"/>
+    <w:rPr>
+      <w:rFonts w:asciiTheme="majorHAnsi" w:eastAsiaTheme="majorEastAsia" w:hAnsiTheme="majorHAnsi" w:cstheme="majorBidi"/>
+      <w:b/>
+      <w:bCs/>
+      <w:color w:val="4F81BD" w:themeColor="accent1"/>
+    </w:rPr>
+  </w:style>
+  <w:style w:type="paragraph" w:styleId="Bildetekst">
+    <w:name w:val="caption"/>
+    <w:basedOn w:val="Normal"/>
+    <w:next w:val="Normal"/>
+    <w:uiPriority w:val="35"/>
+    <w:semiHidden/>
+    <w:unhideWhenUsed/>
+    <w:qFormat/>
+    <w:rsid w:val="00224624"/>
+    <w:pPr>
+      <w:spacing w:line="240" w:lineRule="auto"/>
+    </w:pPr>
+    <w:rPr>
+      <w:b/>
+      <w:bCs/>
+      <w:color w:val="4F81BD" w:themeColor="accent1"/>
+      <w:sz w:val="18"/>
+      <w:szCs w:val="18"/>
+    </w:rPr>
+  </w:style>
+  <w:style w:type="paragraph" w:styleId="Fotnotetekst">
+    <w:name w:val="footnote text"/>
+    <w:basedOn w:val="Normal"/>
+    <w:link w:val="FotnotetekstTegn"/>
+    <w:uiPriority w:val="99"/>
+    <w:semiHidden/>
+    <w:unhideWhenUsed/>
+    <w:rsid w:val="002859B0"/>
+    <w:pPr>
+      <w:spacing w:after="0" w:line="240" w:lineRule="auto"/>
+    </w:pPr>
+    <w:rPr>
+      <w:sz w:val="20"/>
+      <w:szCs w:val="20"/>
+    </w:rPr>
+  </w:style>
+  <w:style w:type="character" w:customStyle="1" w:styleId="FotnotetekstTegn">
+    <w:name w:val="Fotnotetekst Tegn"/>
+    <w:basedOn w:val="Standardskriftforavsnitt"/>
+    <w:link w:val="Fotnotetekst"/>
+    <w:uiPriority w:val="99"/>
+    <w:semiHidden/>
+    <w:rsid w:val="002859B0"/>
+    <w:rPr>
+      <w:sz w:val="20"/>
+      <w:szCs w:val="20"/>
+    </w:rPr>
+  </w:style>
+  <w:style w:type="character" w:styleId="Fotnotereferanse">
+    <w:name w:val="footnote reference"/>
+    <w:basedOn w:val="Standardskriftforavsnitt"/>
+    <w:uiPriority w:val="99"/>
+    <w:semiHidden/>
+    <w:unhideWhenUsed/>
+    <w:rsid w:val="002859B0"/>
+    <w:rPr>
+      <w:vertAlign w:val="superscript"/>
+    </w:rPr>
+  </w:style>
+  <w:style w:type="character" w:styleId="Hyperkobling">
+    <w:name w:val="Hyperlink"/>
+    <w:basedOn w:val="Standardskriftforavsnitt"/>
+    <w:uiPriority w:val="99"/>
+    <w:semiHidden/>
+    <w:unhideWhenUsed/>
+    <w:rsid w:val="002859B0"/>
+    <w:rPr>
+      <w:color w:val="0000FF"/>
+      <w:u w:val="single"/>
+    </w:rPr>
+  </w:style>
+  <w:style w:type="character" w:customStyle="1" w:styleId="apple-converted-space">
+    <w:name w:val="apple-converted-space"/>
+    <w:basedOn w:val="Standardskriftforavsnitt"/>
+    <w:rsid w:val="002859B0"/>
+  </w:style>
+  <w:style w:type="table" w:styleId="Tabellrutenett">
+    <w:name w:val="Table Grid"/>
+    <w:basedOn w:val="Vanligtabell"/>
+    <w:uiPriority w:val="59"/>
+    <w:rsid w:val="00711FD8"/>
+    <w:pPr>
+      <w:spacing w:after="0" w:line="240" w:lineRule="auto"/>
+    </w:pPr>
+    <w:tblPr>
+      <w:tblInd w:w="0" w:type="dxa"/>
+      <w:tblBorders>
+        <w:top w:val="single" w:sz="4" w:space="0" w:color="auto"/>
+        <w:left w:val="single" w:sz="4" w:space="0" w:color="auto"/>
+        <w:bottom w:val="single" w:sz="4" w:space="0" w:color="auto"/>
+        <w:right w:val="single" w:sz="4" w:space="0" w:color="auto"/>
+        <w:insideH w:val="single" w:sz="4" w:space="0" w:color="auto"/>
+        <w:insideV w:val="single" w:sz="4" w:space="0" w:color="auto"/>
+      </w:tblBorders>
+      <w:tblCellMar>
+        <w:top w:w="0" w:type="dxa"/>
+        <w:left w:w="108" w:type="dxa"/>
+        <w:bottom w:w="0" w:type="dxa"/>
+        <w:right w:w="108" w:type="dxa"/>
+      </w:tblCellMar>
+    </w:tblPr>
+  </w:style>
+  <w:style w:type="table" w:styleId="Lysliste-uthevingsfarge4">
+    <w:name w:val="Light List Accent 4"/>
+    <w:basedOn w:val="Vanligtabell"/>
+    <w:uiPriority w:val="61"/>
+    <w:rsid w:val="00C27D3C"/>
+    <w:pPr>
+      <w:spacing w:after="0" w:line="240" w:lineRule="auto"/>
+    </w:pPr>
+    <w:tblPr>
+      <w:tblStyleRowBandSize w:val="1"/>
+      <w:tblStyleColBandSize w:val="1"/>
+      <w:tblInd w:w="0" w:type="dxa"/>
+      <w:tblBorders>
+        <w:top w:val="single" w:sz="8" w:space="0" w:color="8064A2" w:themeColor="accent4"/>
+        <w:left w:val="single" w:sz="8" w:space="0" w:color="8064A2" w:themeColor="accent4"/>
+        <w:bottom w:val="single" w:sz="8" w:space="0" w:color="8064A2" w:themeColor="accent4"/>
+        <w:right w:val="single" w:sz="8" w:space="0" w:color="8064A2" w:themeColor="accent4"/>
+      </w:tblBorders>
+      <w:tblCellMar>
+        <w:top w:w="0" w:type="dxa"/>
+        <w:left w:w="108" w:type="dxa"/>
+        <w:bottom w:w="0" w:type="dxa"/>
+        <w:right w:w="108" w:type="dxa"/>
+      </w:tblCellMar>
+    </w:tblPr>
+    <w:tblStylePr w:type="firstRow">
+      <w:pPr>
+        <w:spacing w:before="0" w:after="0" w:line="240" w:lineRule="auto"/>
+      </w:pPr>
+      <w:rPr>
+        <w:b/>
+        <w:bCs/>
+        <w:color w:val="FFFFFF" w:themeColor="background1"/>
+      </w:rPr>
+      <w:tblPr/>
+      <w:tcPr>
+        <w:shd w:val="clear" w:color="auto" w:fill="8064A2" w:themeFill="accent4"/>
+      </w:tcPr>
+    </w:tblStylePr>
+    <w:tblStylePr w:type="lastRow">
+      <w:pPr>
+        <w:spacing w:before="0" w:after="0" w:line="240" w:lineRule="auto"/>
+      </w:pPr>
+      <w:rPr>
+        <w:b/>
+        <w:bCs/>
+      </w:rPr>
+      <w:tblPr/>
+      <w:tcPr>
+        <w:tcBorders>
+          <w:top w:val="double" w:sz="6" w:space="0" w:color="8064A2" w:themeColor="accent4"/>
+          <w:left w:val="single" w:sz="8" w:space="0" w:color="8064A2" w:themeColor="accent4"/>
+          <w:bottom w:val="single" w:sz="8" w:space="0" w:color="8064A2" w:themeColor="accent4"/>
+          <w:right w:val="single" w:sz="8" w:space="0" w:color="8064A2" w:themeColor="accent4"/>
+        </w:tcBorders>
+      </w:tcPr>
+    </w:tblStylePr>
+    <w:tblStylePr w:type="firstCol">
+      <w:rPr>
+        <w:b/>
+        <w:bCs/>
+      </w:rPr>
+    </w:tblStylePr>
+    <w:tblStylePr w:type="lastCol">
+      <w:rPr>
+        <w:b/>
+        <w:bCs/>
+      </w:rPr>
+    </w:tblStylePr>
+    <w:tblStylePr w:type="band1Vert">
+      <w:tblPr/>
+      <w:tcPr>
+        <w:tcBorders>
+          <w:top w:val="single" w:sz="8" w:space="0" w:color="8064A2" w:themeColor="accent4"/>
+          <w:left w:val="single" w:sz="8" w:space="0" w:color="8064A2" w:themeColor="accent4"/>
+          <w:bottom w:val="single" w:sz="8" w:space="0" w:color="8064A2" w:themeColor="accent4"/>
+          <w:right w:val="single" w:sz="8" w:space="0" w:color="8064A2" w:themeColor="accent4"/>
+        </w:tcBorders>
+      </w:tcPr>
+    </w:tblStylePr>
+    <w:tblStylePr w:type="band1Horz">
+      <w:tblPr/>
+      <w:tcPr>
+        <w:tcBorders>
+          <w:top w:val="single" w:sz="8" w:space="0" w:color="8064A2" w:themeColor="accent4"/>
+          <w:left w:val="single" w:sz="8" w:space="0" w:color="8064A2" w:themeColor="accent4"/>
+          <w:bottom w:val="single" w:sz="8" w:space="0" w:color="8064A2" w:themeColor="accent4"/>
+          <w:right w:val="single" w:sz="8" w:space="0" w:color="8064A2" w:themeColor="accent4"/>
+        </w:tcBorders>
+      </w:tcPr>
+    </w:tblStylePr>
+  </w:style>
 </w:styles>
+</file>
+
+<file path=word/diagrams/colors1.xml><?xml version="1.0" encoding="utf-8"?>
+<dgm:colorsDef xmlns:dgm="http://schemas.openxmlformats.org/drawingml/2006/diagram" xmlns:a="http://schemas.openxmlformats.org/drawingml/2006/main" uniqueId="urn:microsoft.com/office/officeart/2005/8/colors/colorful4">
+  <dgm:title val=""/>
+  <dgm:desc val=""/>
+  <dgm:catLst>
+    <dgm:cat type="colorful" pri="10400"/>
+  </dgm:catLst>
+  <dgm:styleLbl name="node0">
+    <dgm:fillClrLst meth="repeat">
+      <a:schemeClr val="accent3"/>
+    </dgm:fillClrLst>
+    <dgm:linClrLst meth="repeat">
+      <a:schemeClr val="lt1"/>
+    </dgm:linClrLst>
+    <dgm:effectClrLst/>
+    <dgm:txLinClrLst/>
+    <dgm:txFillClrLst/>
+    <dgm:txEffectClrLst/>
+  </dgm:styleLbl>
+  <dgm:styleLbl name="node1">
+    <dgm:fillClrLst>
+      <a:schemeClr val="accent4"/>
+      <a:schemeClr val="accent5"/>
+    </dgm:fillClrLst>
+    <dgm:linClrLst meth="repeat">
+      <a:schemeClr val="lt1"/>
+    </dgm:linClrLst>
+    <dgm:effectClrLst/>
+    <dgm:txLinClrLst/>
+    <dgm:txFillClrLst/>
+    <dgm:txEffectClrLst/>
+  </dgm:styleLbl>
+  <dgm:styleLbl name="alignNode1">
+    <dgm:fillClrLst>
+      <a:schemeClr val="accent4"/>
+      <a:schemeClr val="accent5"/>
+    </dgm:fillClrLst>
+    <dgm:linClrLst>
+      <a:schemeClr val="accent4"/>
+      <a:schemeClr val="accent5"/>
+    </dgm:linClrLst>
+    <dgm:effectClrLst/>
+    <dgm:txLinClrLst/>
+    <dgm:txFillClrLst/>
+    <dgm:txEffectClrLst/>
+  </dgm:styleLbl>
+  <dgm:styleLbl name="lnNode1">
+    <dgm:fillClrLst>
+      <a:schemeClr val="accent4"/>
+      <a:schemeClr val="accent5"/>
+    </dgm:fillClrLst>
+    <dgm:linClrLst meth="repeat">
+      <a:schemeClr val="lt1"/>
+    </dgm:linClrLst>
+    <dgm:effectClrLst/>
+    <dgm:txLinClrLst/>
+    <dgm:txFillClrLst/>
+    <dgm:txEffectClrLst/>
+  </dgm:styleLbl>
+  <dgm:styleLbl name="vennNode1">
+    <dgm:fillClrLst>
+      <a:schemeClr val="accent4">
+        <a:alpha val="50000"/>
+      </a:schemeClr>
+      <a:schemeClr val="accent5">
+        <a:alpha val="50000"/>
+      </a:schemeClr>
+    </dgm:fillClrLst>
+    <dgm:linClrLst meth="repeat">
+      <a:schemeClr val="lt1"/>
+    </dgm:linClrLst>
+    <dgm:effectClrLst/>
+    <dgm:txLinClrLst/>
+    <dgm:txFillClrLst/>
+    <dgm:txEffectClrLst/>
+  </dgm:styleLbl>
+  <dgm:styleLbl name="node2">
+    <dgm:fillClrLst>
+      <a:schemeClr val="accent5"/>
+    </dgm:fillClrLst>
+    <dgm:linClrLst meth="repeat">
+      <a:schemeClr val="lt1"/>
+    </dgm:linClrLst>
+    <dgm:effectClrLst/>
+    <dgm:txLinClrLst/>
+    <dgm:txFillClrLst/>
+    <dgm:txEffectClrLst/>
+  </dgm:styleLbl>
+  <dgm:styleLbl name="node3">
+    <dgm:fillClrLst>
+      <a:schemeClr val="accent6"/>
+    </dgm:fillClrLst>
+    <dgm:linClrLst meth="repeat">
+      <a:schemeClr val="lt1"/>
+    </dgm:linClrLst>
+    <dgm:effectClrLst/>
+    <dgm:txLinClrLst/>
+    <dgm:txFillClrLst/>
+    <dgm:txEffectClrLst/>
+  </dgm:styleLbl>
+  <dgm:styleLbl name="node4">
+    <dgm:fillClrLst>
+      <a:schemeClr val="accent1"/>
+    </dgm:fillClrLst>
+    <dgm:linClrLst meth="repeat">
+      <a:schemeClr val="lt1"/>
+    </dgm:linClrLst>
+    <dgm:effectClrLst/>
+    <dgm:txLinClrLst/>
+    <dgm:txFillClrLst/>
+    <dgm:txEffectClrLst/>
+  </dgm:styleLbl>
+  <dgm:styleLbl name="fgImgPlace1">
+    <dgm:fillClrLst>
+      <a:schemeClr val="accent4">
+        <a:tint val="50000"/>
+      </a:schemeClr>
+      <a:schemeClr val="accent5">
+        <a:tint val="50000"/>
+      </a:schemeClr>
+    </dgm:fillClrLst>
+    <dgm:linClrLst meth="repeat">
+      <a:schemeClr val="lt1"/>
+    </dgm:linClrLst>
+    <dgm:effectClrLst/>
+    <dgm:txLinClrLst/>
+    <dgm:txFillClrLst meth="repeat">
+      <a:schemeClr val="lt1"/>
+    </dgm:txFillClrLst>
+    <dgm:txEffectClrLst/>
+  </dgm:styleLbl>
+  <dgm:styleLbl name="alignImgPlace1">
+    <dgm:fillClrLst>
+      <a:schemeClr val="accent4">
+        <a:tint val="50000"/>
+      </a:schemeClr>
+      <a:schemeClr val="accent5">
+        <a:tint val="20000"/>
+      </a:schemeClr>
+    </dgm:fillClrLst>
+    <dgm:linClrLst meth="repeat">
+      <a:schemeClr val="lt1"/>
+    </dgm:linClrLst>
+    <dgm:effectClrLst/>
+    <dgm:txLinClrLst/>
+    <dgm:txFillClrLst meth="repeat">
+      <a:schemeClr val="lt1"/>
+    </dgm:txFillClrLst>
+    <dgm:txEffectClrLst/>
+  </dgm:styleLbl>
+  <dgm:styleLbl name="bgImgPlace1">
+    <dgm:fillClrLst>
+      <a:schemeClr val="accent4">
+        <a:tint val="50000"/>
+      </a:schemeClr>
+      <a:schemeClr val="accent5">
+        <a:tint val="20000"/>
+      </a:schemeClr>
+    </dgm:fillClrLst>
+    <dgm:linClrLst meth="repeat">
+      <a:schemeClr val="lt1"/>
+    </dgm:linClrLst>
+    <dgm:effectClrLst/>
+    <dgm:txLinClrLst/>
+    <dgm:txFillClrLst meth="repeat">
+      <a:schemeClr val="lt1"/>
+    </dgm:txFillClrLst>
+    <dgm:txEffectClrLst/>
+  </dgm:styleLbl>
+  <dgm:styleLbl name="sibTrans2D1">
+    <dgm:fillClrLst>
+      <a:schemeClr val="accent4"/>
+      <a:schemeClr val="accent5"/>
+    </dgm:fillClrLst>
+    <dgm:linClrLst meth="repeat">
+      <a:schemeClr val="lt1"/>
+    </dgm:linClrLst>
+    <dgm:effectClrLst/>
+    <dgm:txLinClrLst/>
+    <dgm:txFillClrLst/>
+    <dgm:txEffectClrLst/>
+  </dgm:styleLbl>
+  <dgm:styleLbl name="fgSibTrans2D1">
+    <dgm:fillClrLst>
+      <a:schemeClr val="accent4"/>
+      <a:schemeClr val="accent5"/>
+    </dgm:fillClrLst>
+    <dgm:linClrLst meth="repeat">
+      <a:schemeClr val="lt1"/>
+    </dgm:linClrLst>
+    <dgm:effectClrLst/>
+    <dgm:txLinClrLst/>
+    <dgm:txFillClrLst meth="repeat">
+      <a:schemeClr val="lt1"/>
+    </dgm:txFillClrLst>
+    <dgm:txEffectClrLst/>
+  </dgm:styleLbl>
+  <dgm:styleLbl name="bgSibTrans2D1">
+    <dgm:fillClrLst>
+      <a:schemeClr val="accent4"/>
+      <a:schemeClr val="accent5"/>
+    </dgm:fillClrLst>
+    <dgm:linClrLst meth="repeat">
+      <a:schemeClr val="lt1"/>
+    </dgm:linClrLst>
+    <dgm:effectClrLst/>
+    <dgm:txLinClrLst/>
+    <dgm:txFillClrLst meth="repeat">
+      <a:schemeClr val="lt1"/>
+    </dgm:txFillClrLst>
+    <dgm:txEffectClrLst/>
+  </dgm:styleLbl>
+  <dgm:styleLbl name="sibTrans1D1">
+    <dgm:fillClrLst/>
+    <dgm:linClrLst>
+      <a:schemeClr val="accent4"/>
+      <a:schemeClr val="accent5"/>
+    </dgm:linClrLst>
+    <dgm:effectClrLst/>
+    <dgm:txLinClrLst/>
+    <dgm:txFillClrLst meth="repeat">
+      <a:schemeClr val="tx1"/>
+    </dgm:txFillClrLst>
+    <dgm:txEffectClrLst/>
+  </dgm:styleLbl>
+  <dgm:styleLbl name="callout">
+    <dgm:fillClrLst meth="repeat">
+      <a:schemeClr val="accent4"/>
+    </dgm:fillClrLst>
+    <dgm:linClrLst meth="repeat">
+      <a:schemeClr val="accent4">
+        <a:tint val="50000"/>
+      </a:schemeClr>
+    </dgm:linClrLst>
+    <dgm:effectClrLst/>
+    <dgm:txLinClrLst/>
+    <dgm:txFillClrLst meth="repeat">
+      <a:schemeClr val="tx1"/>
+    </dgm:txFillClrLst>
+    <dgm:txEffectClrLst/>
+  </dgm:styleLbl>
+  <dgm:styleLbl name="asst0">
+    <dgm:fillClrLst meth="repeat">
+      <a:schemeClr val="accent4"/>
+    </dgm:fillClrLst>
+    <dgm:linClrLst meth="repeat">
+      <a:schemeClr val="lt1">
+        <a:shade val="80000"/>
+      </a:schemeClr>
+    </dgm:linClrLst>
+    <dgm:effectClrLst/>
+    <dgm:txLinClrLst/>
+    <dgm:txFillClrLst/>
+    <dgm:txEffectClrLst/>
+  </dgm:styleLbl>
+  <dgm:styleLbl name="asst1">
+    <dgm:fillClrLst meth="repeat">
+      <a:schemeClr val="accent5"/>
+    </dgm:fillClrLst>
+    <dgm:linClrLst meth="repeat">
+      <a:schemeClr val="lt1">
+        <a:shade val="80000"/>
+      </a:schemeClr>
+    </dgm:linClrLst>
+    <dgm:effectClrLst/>
+    <dgm:txLinClrLst/>
+    <dgm:txFillClrLst/>
+    <dgm:txEffectClrLst/>
+  </dgm:styleLbl>
+  <dgm:styleLbl name="asst2">
+    <dgm:fillClrLst>
+      <a:schemeClr val="accent6"/>
+    </dgm:fillClrLst>
+    <dgm:linClrLst meth="repeat">
+      <a:schemeClr val="lt1"/>
+    </dgm:linClrLst>
+    <dgm:effectClrLst/>
+    <dgm:txLinClrLst/>
+    <dgm:txFillClrLst/>
+    <dgm:txEffectClrLst/>
+  </dgm:styleLbl>
+  <dgm:styleLbl name="asst3">
+    <dgm:fillClrLst>
+      <a:schemeClr val="accent1"/>
+    </dgm:fillClrLst>
+    <dgm:linClrLst meth="repeat">
+      <a:schemeClr val="lt1"/>
+    </dgm:linClrLst>
+    <dgm:effectClrLst/>
+    <dgm:txLinClrLst/>
+    <dgm:txFillClrLst/>
+    <dgm:txEffectClrLst/>
+  </dgm:styleLbl>
+  <dgm:styleLbl name="asst4">
+    <dgm:fillClrLst>
+      <a:schemeClr val="accent2"/>
+    </dgm:fillClrLst>
+    <dgm:linClrLst meth="repeat">
+      <a:schemeClr val="lt1"/>
+    </dgm:linClrLst>
+    <dgm:effectClrLst/>
+    <dgm:txLinClrLst/>
+    <dgm:txFillClrLst/>
+    <dgm:txEffectClrLst/>
+  </dgm:styleLbl>
+  <dgm:styleLbl name="parChTrans2D1">
+    <dgm:fillClrLst meth="repeat">
+      <a:schemeClr val="accent4"/>
+    </dgm:fillClrLst>
+    <dgm:linClrLst meth="repeat">
+      <a:schemeClr val="lt1"/>
+    </dgm:linClrLst>
+    <dgm:effectClrLst/>
+    <dgm:txLinClrLst/>
+    <dgm:txFillClrLst meth="repeat">
+      <a:schemeClr val="lt1"/>
+    </dgm:txFillClrLst>
+    <dgm:txEffectClrLst/>
+  </dgm:styleLbl>
+  <dgm:styleLbl name="parChTrans2D2">
+    <dgm:fillClrLst meth="repeat">
+      <a:schemeClr val="accent5"/>
+    </dgm:fillClrLst>
+    <dgm:linClrLst meth="repeat">
+      <a:schemeClr val="lt1"/>
+    </dgm:linClrLst>
+    <dgm:effectClrLst/>
+    <dgm:txLinClrLst/>
+    <dgm:txFillClrLst/>
+    <dgm:txEffectClrLst/>
+  </dgm:styleLbl>
+  <dgm:styleLbl name="parChTrans2D3">
+    <dgm:fillClrLst meth="repeat">
+      <a:schemeClr val="accent5"/>
+    </dgm:fillClrLst>
+    <dgm:linClrLst meth="repeat">
+      <a:schemeClr val="lt1"/>
+    </dgm:linClrLst>
+    <dgm:effectClrLst/>
+    <dgm:txLinClrLst/>
+    <dgm:txFillClrLst/>
+    <dgm:txEffectClrLst/>
+  </dgm:styleLbl>
+  <dgm:styleLbl name="parChTrans2D4">
+    <dgm:fillClrLst meth="repeat">
+      <a:schemeClr val="accent6"/>
+    </dgm:fillClrLst>
+    <dgm:linClrLst meth="repeat">
+      <a:schemeClr val="lt1"/>
+    </dgm:linClrLst>
+    <dgm:effectClrLst/>
+    <dgm:txLinClrLst/>
+    <dgm:txFillClrLst meth="repeat">
+      <a:schemeClr val="lt1"/>
+    </dgm:txFillClrLst>
+    <dgm:txEffectClrLst/>
+  </dgm:styleLbl>
+  <dgm:styleLbl name="parChTrans1D1">
+    <dgm:fillClrLst meth="repeat">
+      <a:schemeClr val="accent4"/>
+    </dgm:fillClrLst>
+    <dgm:linClrLst meth="repeat">
+      <a:schemeClr val="accent4"/>
+    </dgm:linClrLst>
+    <dgm:effectClrLst/>
+    <dgm:txLinClrLst/>
+    <dgm:txFillClrLst meth="repeat">
+      <a:schemeClr val="tx1"/>
+    </dgm:txFillClrLst>
+    <dgm:txEffectClrLst/>
+  </dgm:styleLbl>
+  <dgm:styleLbl name="parChTrans1D2">
+    <dgm:fillClrLst meth="repeat">
+      <a:schemeClr val="accent4">
+        <a:tint val="90000"/>
+      </a:schemeClr>
+    </dgm:fillClrLst>
+    <dgm:linClrLst meth="repeat">
+      <a:schemeClr val="accent5"/>
+    </dgm:linClrLst>
+    <dgm:effectClrLst/>
+    <dgm:txLinClrLst/>
+    <dgm:txFillClrLst meth="repeat">
+      <a:schemeClr val="tx1"/>
+    </dgm:txFillClrLst>
+    <dgm:txEffectClrLst/>
+  </dgm:styleLbl>
+  <dgm:styleLbl name="parChTrans1D3">
+    <dgm:fillClrLst meth="repeat">
+      <a:schemeClr val="accent4">
+        <a:tint val="70000"/>
+      </a:schemeClr>
+    </dgm:fillClrLst>
+    <dgm:linClrLst meth="repeat">
+      <a:schemeClr val="accent6"/>
+    </dgm:linClrLst>
+    <dgm:effectClrLst/>
+    <dgm:txLinClrLst/>
+    <dgm:txFillClrLst meth="repeat">
+      <a:schemeClr val="tx1"/>
+    </dgm:txFillClrLst>
+    <dgm:txEffectClrLst/>
+  </dgm:styleLbl>
+  <dgm:styleLbl name="parChTrans1D4">
+    <dgm:fillClrLst meth="repeat">
+      <a:schemeClr val="accent4">
+        <a:tint val="50000"/>
+      </a:schemeClr>
+    </dgm:fillClrLst>
+    <dgm:linClrLst meth="repeat">
+      <a:schemeClr val="accent1"/>
+    </dgm:linClrLst>
+    <dgm:effectClrLst/>
+    <dgm:txLinClrLst/>
+    <dgm:txFillClrLst meth="repeat">
+      <a:schemeClr val="tx1"/>
+    </dgm:txFillClrLst>
+    <dgm:txEffectClrLst/>
+  </dgm:styleLbl>
+  <dgm:styleLbl name="fgAcc1">
+    <dgm:fillClrLst meth="repeat">
+      <a:schemeClr val="lt1">
+        <a:alpha val="90000"/>
+      </a:schemeClr>
+    </dgm:fillClrLst>
+    <dgm:linClrLst>
+      <a:schemeClr val="accent4"/>
+      <a:schemeClr val="accent5"/>
+    </dgm:linClrLst>
+    <dgm:effectClrLst/>
+    <dgm:txLinClrLst/>
+    <dgm:txFillClrLst meth="repeat">
+      <a:schemeClr val="dk1"/>
+    </dgm:txFillClrLst>
+    <dgm:txEffectClrLst/>
+  </dgm:styleLbl>
+  <dgm:styleLbl name="conFgAcc1">
+    <dgm:fillClrLst meth="repeat">
+      <a:schemeClr val="lt1">
+        <a:alpha val="90000"/>
+      </a:schemeClr>
+    </dgm:fillClrLst>
+    <dgm:linClrLst>
+      <a:schemeClr val="accent4"/>
+      <a:schemeClr val="accent5"/>
+    </dgm:linClrLst>
+    <dgm:effectClrLst/>
+    <dgm:txLinClrLst/>
+    <dgm:txFillClrLst meth="repeat">
+      <a:schemeClr val="dk1"/>
+    </dgm:txFillClrLst>
+    <dgm:txEffectClrLst/>
+  </dgm:styleLbl>
+  <dgm:styleLbl name="alignAcc1">
+    <dgm:fillClrLst meth="repeat">
+      <a:schemeClr val="lt1">
+        <a:alpha val="90000"/>
+      </a:schemeClr>
+    </dgm:fillClrLst>
+    <dgm:linClrLst>
+      <a:schemeClr val="accent4"/>
+      <a:schemeClr val="accent5"/>
+    </dgm:linClrLst>
+    <dgm:effectClrLst/>
+    <dgm:txLinClrLst/>
+    <dgm:txFillClrLst meth="repeat">
+      <a:schemeClr val="dk1"/>
+    </dgm:txFillClrLst>
+    <dgm:txEffectClrLst/>
+  </dgm:styleLbl>
+  <dgm:styleLbl name="trAlignAcc1">
+    <dgm:fillClrLst meth="repeat">
+      <a:schemeClr val="lt1">
+        <a:alpha val="40000"/>
+      </a:schemeClr>
+    </dgm:fillClrLst>
+    <dgm:linClrLst meth="repeat">
+      <a:schemeClr val="accent4"/>
+    </dgm:linClrLst>
+    <dgm:effectClrLst/>
+    <dgm:txLinClrLst/>
+    <dgm:txFillClrLst meth="repeat">
+      <a:schemeClr val="dk1"/>
+    </dgm:txFillClrLst>
+    <dgm:txEffectClrLst/>
+  </dgm:styleLbl>
+  <dgm:styleLbl name="bgAcc1">
+    <dgm:fillClrLst meth="repeat">
+      <a:schemeClr val="lt1">
+        <a:alpha val="90000"/>
+      </a:schemeClr>
+    </dgm:fillClrLst>
+    <dgm:linClrLst>
+      <a:schemeClr val="accent4"/>
+      <a:schemeClr val="accent5"/>
+    </dgm:linClrLst>
+    <dgm:effectClrLst/>
+    <dgm:txLinClrLst/>
+    <dgm:txFillClrLst meth="repeat">
+      <a:schemeClr val="dk1"/>
+    </dgm:txFillClrLst>
+    <dgm:txEffectClrLst/>
+  </dgm:styleLbl>
+  <dgm:styleLbl name="solidFgAcc1">
+    <dgm:fillClrLst meth="repeat">
+      <a:schemeClr val="lt1"/>
+    </dgm:fillClrLst>
+    <dgm:linClrLst>
+      <a:schemeClr val="accent4"/>
+      <a:schemeClr val="accent5"/>
+    </dgm:linClrLst>
+    <dgm:effectClrLst/>
+    <dgm:txLinClrLst/>
+    <dgm:txFillClrLst meth="repeat">
+      <a:schemeClr val="dk1"/>
+    </dgm:txFillClrLst>
+    <dgm:txEffectClrLst/>
+  </dgm:styleLbl>
+  <dgm:styleLbl name="solidAlignAcc1">
+    <dgm:fillClrLst meth="repeat">
+      <a:schemeClr val="lt1"/>
+    </dgm:fillClrLst>
+    <dgm:linClrLst>
+      <a:schemeClr val="accent4"/>
+      <a:schemeClr val="accent5"/>
+    </dgm:linClrLst>
+    <dgm:effectClrLst/>
+    <dgm:txLinClrLst/>
+    <dgm:txFillClrLst meth="repeat">
+      <a:schemeClr val="dk1"/>
+    </dgm:txFillClrLst>
+    <dgm:txEffectClrLst/>
+  </dgm:styleLbl>
+  <dgm:styleLbl name="solidBgAcc1">
+    <dgm:fillClrLst meth="repeat">
+      <a:schemeClr val="lt1"/>
+    </dgm:fillClrLst>
+    <dgm:linClrLst>
+      <a:schemeClr val="accent4"/>
+      <a:schemeClr val="accent5"/>
+    </dgm:linClrLst>
+    <dgm:effectClrLst/>
+    <dgm:txLinClrLst/>
+    <dgm:txFillClrLst meth="repeat">
+      <a:schemeClr val="dk1"/>
+    </dgm:txFillClrLst>
+    <dgm:txEffectClrLst/>
+  </dgm:styleLbl>
+  <dgm:styleLbl name="fgAccFollowNode1">
+    <dgm:fillClrLst>
+      <a:schemeClr val="accent4">
+        <a:tint val="40000"/>
+        <a:alpha val="90000"/>
+      </a:schemeClr>
+      <a:schemeClr val="accent5">
+        <a:tint val="40000"/>
+        <a:alpha val="90000"/>
+      </a:schemeClr>
+    </dgm:fillClrLst>
+    <dgm:linClrLst>
+      <a:schemeClr val="accent4">
+        <a:tint val="40000"/>
+        <a:alpha val="90000"/>
+      </a:schemeClr>
+      <a:schemeClr val="accent5">
+        <a:tint val="40000"/>
+        <a:alpha val="90000"/>
+      </a:schemeClr>
+    </dgm:linClrLst>
+    <dgm:effectClrLst/>
+    <dgm:txLinClrLst/>
+    <dgm:txFillClrLst meth="repeat">
+      <a:schemeClr val="dk1"/>
+    </dgm:txFillClrLst>
+    <dgm:txEffectClrLst/>
+  </dgm:styleLbl>
+  <dgm:styleLbl name="alignAccFollowNode1">
+    <dgm:fillClrLst>
+      <a:schemeClr val="accent4">
+        <a:tint val="40000"/>
+        <a:alpha val="90000"/>
+      </a:schemeClr>
+      <a:schemeClr val="accent5">
+        <a:tint val="40000"/>
+        <a:alpha val="90000"/>
+      </a:schemeClr>
+    </dgm:fillClrLst>
+    <dgm:linClrLst>
+      <a:schemeClr val="accent4">
+        <a:tint val="40000"/>
+        <a:alpha val="90000"/>
+      </a:schemeClr>
+      <a:schemeClr val="accent5">
+        <a:tint val="40000"/>
+        <a:alpha val="90000"/>
+      </a:schemeClr>
+    </dgm:linClrLst>
+    <dgm:effectClrLst/>
+    <dgm:txLinClrLst/>
+    <dgm:txFillClrLst meth="repeat">
+      <a:schemeClr val="dk1"/>
+    </dgm:txFillClrLst>
+    <dgm:txEffectClrLst/>
+  </dgm:styleLbl>
+  <dgm:styleLbl name="bgAccFollowNode1">
+    <dgm:fillClrLst>
+      <a:schemeClr val="accent4">
+        <a:tint val="40000"/>
+        <a:alpha val="90000"/>
+      </a:schemeClr>
+      <a:schemeClr val="accent5">
+        <a:tint val="40000"/>
+        <a:alpha val="90000"/>
+      </a:schemeClr>
+    </dgm:fillClrLst>
+    <dgm:linClrLst>
+      <a:schemeClr val="accent4">
+        <a:tint val="40000"/>
+        <a:alpha val="90000"/>
+      </a:schemeClr>
+      <a:schemeClr val="accent5">
+        <a:tint val="40000"/>
+        <a:alpha val="90000"/>
+      </a:schemeClr>
+    </dgm:linClrLst>
+    <dgm:effectClrLst/>
+    <dgm:txLinClrLst/>
+    <dgm:txFillClrLst meth="repeat">
+      <a:schemeClr val="dk1"/>
+    </dgm:txFillClrLst>
+    <dgm:txEffectClrLst/>
+  </dgm:styleLbl>
+  <dgm:styleLbl name="fgAcc0">
+    <dgm:fillClrLst meth="repeat">
+      <a:schemeClr val="lt1">
+        <a:alpha val="90000"/>
+      </a:schemeClr>
+    </dgm:fillClrLst>
+    <dgm:linClrLst>
+      <a:schemeClr val="accent3"/>
+    </dgm:linClrLst>
+    <dgm:effectClrLst/>
+    <dgm:txLinClrLst/>
+    <dgm:txFillClrLst meth="repeat">
+      <a:schemeClr val="dk1"/>
+    </dgm:txFillClrLst>
+    <dgm:txEffectClrLst/>
+  </dgm:styleLbl>
+  <dgm:styleLbl name="fgAcc2">
+    <dgm:fillClrLst meth="repeat">
+      <a:schemeClr val="lt1">
+        <a:alpha val="90000"/>
+      </a:schemeClr>
+    </dgm:fillClrLst>
+    <dgm:linClrLst>
+      <a:schemeClr val="accent5"/>
+    </dgm:linClrLst>
+    <dgm:effectClrLst/>
+    <dgm:txLinClrLst/>
+    <dgm:txFillClrLst meth="repeat">
+      <a:schemeClr val="dk1"/>
+    </dgm:txFillClrLst>
+    <dgm:txEffectClrLst/>
+  </dgm:styleLbl>
+  <dgm:styleLbl name="fgAcc3">
+    <dgm:fillClrLst meth="repeat">
+      <a:schemeClr val="lt1">
+        <a:alpha val="90000"/>
+      </a:schemeClr>
+    </dgm:fillClrLst>
+    <dgm:linClrLst>
+      <a:schemeClr val="accent6"/>
+    </dgm:linClrLst>
+    <dgm:effectClrLst/>
+    <dgm:txLinClrLst/>
+    <dgm:txFillClrLst meth="repeat">
+      <a:schemeClr val="dk1"/>
+    </dgm:txFillClrLst>
+    <dgm:txEffectClrLst/>
+  </dgm:styleLbl>
+  <dgm:styleLbl name="fgAcc4">
+    <dgm:fillClrLst meth="repeat">
+      <a:schemeClr val="lt1">
+        <a:alpha val="90000"/>
+      </a:schemeClr>
+    </dgm:fillClrLst>
+    <dgm:linClrLst>
+      <a:schemeClr val="accent1"/>
+    </dgm:linClrLst>
+    <dgm:effectClrLst/>
+    <dgm:txLinClrLst/>
+    <dgm:txFillClrLst meth="repeat">
+      <a:schemeClr val="dk1"/>
+    </dgm:txFillClrLst>
+    <dgm:txEffectClrLst/>
+  </dgm:styleLbl>
+  <dgm:styleLbl name="bgShp">
+    <dgm:fillClrLst meth="repeat">
+      <a:schemeClr val="accent4">
+        <a:tint val="40000"/>
+      </a:schemeClr>
+    </dgm:fillClrLst>
+    <dgm:linClrLst meth="repeat">
+      <a:schemeClr val="dk1"/>
+    </dgm:linClrLst>
+    <dgm:effectClrLst/>
+    <dgm:txLinClrLst/>
+    <dgm:txFillClrLst meth="repeat">
+      <a:schemeClr val="dk1"/>
+    </dgm:txFillClrLst>
+    <dgm:txEffectClrLst/>
+  </dgm:styleLbl>
+  <dgm:styleLbl name="dkBgShp">
+    <dgm:fillClrLst meth="repeat">
+      <a:schemeClr val="accent4">
+        <a:shade val="90000"/>
+      </a:schemeClr>
+    </dgm:fillClrLst>
+    <dgm:linClrLst meth="repeat">
+      <a:schemeClr val="dk1"/>
+    </dgm:linClrLst>
+    <dgm:effectClrLst/>
+    <dgm:txLinClrLst/>
+    <dgm:txFillClrLst meth="repeat">
+      <a:schemeClr val="lt1"/>
+    </dgm:txFillClrLst>
+    <dgm:txEffectClrLst/>
+  </dgm:styleLbl>
+  <dgm:styleLbl name="trBgShp">
+    <dgm:fillClrLst meth="repeat">
+      <a:schemeClr val="accent4">
+        <a:tint val="50000"/>
+        <a:alpha val="40000"/>
+      </a:schemeClr>
+    </dgm:fillClrLst>
+    <dgm:linClrLst meth="repeat">
+      <a:schemeClr val="accent4"/>
+    </dgm:linClrLst>
+    <dgm:effectClrLst/>
+    <dgm:txLinClrLst/>
+    <dgm:txFillClrLst meth="repeat">
+      <a:schemeClr val="lt1"/>
+    </dgm:txFillClrLst>
+    <dgm:txEffectClrLst/>
+  </dgm:styleLbl>
+  <dgm:styleLbl name="fgShp">
+    <dgm:fillClrLst meth="repeat">
+      <a:schemeClr val="accent4">
+        <a:tint val="40000"/>
+      </a:schemeClr>
+    </dgm:fillClrLst>
+    <dgm:linClrLst meth="repeat">
+      <a:schemeClr val="lt1"/>
+    </dgm:linClrLst>
+    <dgm:effectClrLst/>
+    <dgm:txLinClrLst/>
+    <dgm:txFillClrLst meth="repeat">
+      <a:schemeClr val="dk1"/>
+    </dgm:txFillClrLst>
+    <dgm:txEffectClrLst/>
+  </dgm:styleLbl>
+  <dgm:styleLbl name="revTx">
+    <dgm:fillClrLst meth="repeat">
+      <a:schemeClr val="lt1">
+        <a:alpha val="0"/>
+      </a:schemeClr>
+    </dgm:fillClrLst>
+    <dgm:linClrLst meth="repeat">
+      <a:schemeClr val="dk1">
+        <a:alpha val="0"/>
+      </a:schemeClr>
+    </dgm:linClrLst>
+    <dgm:effectClrLst/>
+    <dgm:txLinClrLst/>
+    <dgm:txFillClrLst meth="repeat">
+      <a:schemeClr val="tx1"/>
+    </dgm:txFillClrLst>
+    <dgm:txEffectClrLst/>
+  </dgm:styleLbl>
+</dgm:colorsDef>
+</file>
+
+<file path=word/diagrams/data1.xml><?xml version="1.0" encoding="utf-8"?>
+<dgm:dataModel xmlns:dgm="http://schemas.openxmlformats.org/drawingml/2006/diagram" xmlns:a="http://schemas.openxmlformats.org/drawingml/2006/main">
+  <dgm:ptLst>
+    <dgm:pt modelId="{8B282212-C590-4E4F-AA32-E70632F87DF9}" type="doc">
+      <dgm:prSet loTypeId="urn:microsoft.com/office/officeart/2005/8/layout/cycle6" loCatId="cycle" qsTypeId="urn:microsoft.com/office/officeart/2005/8/quickstyle/simple1" qsCatId="simple" csTypeId="urn:microsoft.com/office/officeart/2005/8/colors/colorful4" csCatId="colorful" phldr="1"/>
+      <dgm:spPr/>
+      <dgm:t>
+        <a:bodyPr/>
+        <a:lstStyle/>
+        <a:p>
+          <a:endParaRPr lang="en-US"/>
+        </a:p>
+      </dgm:t>
+    </dgm:pt>
+    <dgm:pt modelId="{55F51E59-FCC9-4C3B-A1C2-7727FFABDB28}">
+      <dgm:prSet phldrT="[Tekst]"/>
+      <dgm:spPr/>
+      <dgm:t>
+        <a:bodyPr/>
+        <a:lstStyle/>
+        <a:p>
+          <a:pPr algn="ctr"/>
+          <a:r>
+            <a:rPr lang="en-US"/>
+            <a:t>State wait / Aplet selected</a:t>
+          </a:r>
+        </a:p>
+      </dgm:t>
+    </dgm:pt>
+    <dgm:pt modelId="{50C3FF30-4C42-4E36-A19C-2C0A859B5478}" type="parTrans" cxnId="{8DF75346-5D24-453A-94DB-3BD4D9723D60}">
+      <dgm:prSet/>
+      <dgm:spPr/>
+      <dgm:t>
+        <a:bodyPr/>
+        <a:lstStyle/>
+        <a:p>
+          <a:pPr algn="ctr"/>
+          <a:endParaRPr lang="en-US"/>
+        </a:p>
+      </dgm:t>
+    </dgm:pt>
+    <dgm:pt modelId="{F4555C2C-D961-4637-99F3-CDE3D2FABCE4}" type="sibTrans" cxnId="{8DF75346-5D24-453A-94DB-3BD4D9723D60}">
+      <dgm:prSet/>
+      <dgm:spPr/>
+      <dgm:t>
+        <a:bodyPr/>
+        <a:lstStyle/>
+        <a:p>
+          <a:pPr algn="ctr"/>
+          <a:endParaRPr lang="en-US"/>
+        </a:p>
+      </dgm:t>
+    </dgm:pt>
+    <dgm:pt modelId="{C4A2C077-13AE-4F60-9F09-040D1DD6192F}">
+      <dgm:prSet phldrT="[Tekst]"/>
+      <dgm:spPr/>
+      <dgm:t>
+        <a:bodyPr/>
+        <a:lstStyle/>
+        <a:p>
+          <a:pPr algn="ctr"/>
+          <a:r>
+            <a:rPr lang="en-US"/>
+            <a:t>State NDEF file selected</a:t>
+          </a:r>
+        </a:p>
+      </dgm:t>
+    </dgm:pt>
+    <dgm:pt modelId="{52685B5D-118C-459B-B70F-AE863A7CD83E}" type="parTrans" cxnId="{58358EB2-315E-4AD7-B8DD-195F84FACA31}">
+      <dgm:prSet/>
+      <dgm:spPr/>
+      <dgm:t>
+        <a:bodyPr/>
+        <a:lstStyle/>
+        <a:p>
+          <a:pPr algn="ctr"/>
+          <a:endParaRPr lang="en-US"/>
+        </a:p>
+      </dgm:t>
+    </dgm:pt>
+    <dgm:pt modelId="{2A441464-FF6F-42D6-985E-0825C9164DBC}" type="sibTrans" cxnId="{58358EB2-315E-4AD7-B8DD-195F84FACA31}">
+      <dgm:prSet/>
+      <dgm:spPr/>
+      <dgm:t>
+        <a:bodyPr/>
+        <a:lstStyle/>
+        <a:p>
+          <a:pPr algn="ctr"/>
+          <a:endParaRPr lang="en-US"/>
+        </a:p>
+      </dgm:t>
+    </dgm:pt>
+    <dgm:pt modelId="{E986C6BB-D28B-4E66-A988-E29123AC3468}">
+      <dgm:prSet phldrT="[Tekst]"/>
+      <dgm:spPr/>
+      <dgm:t>
+        <a:bodyPr/>
+        <a:lstStyle/>
+        <a:p>
+          <a:pPr algn="ctr"/>
+          <a:r>
+            <a:rPr lang="en-US"/>
+            <a:t>State CC file selected</a:t>
+          </a:r>
+        </a:p>
+      </dgm:t>
+    </dgm:pt>
+    <dgm:pt modelId="{05F7D4F3-8526-4062-B6D2-A221A5675F8B}" type="parTrans" cxnId="{54F6CDD4-D9F6-443D-8109-1FE2F3D2B85C}">
+      <dgm:prSet/>
+      <dgm:spPr/>
+      <dgm:t>
+        <a:bodyPr/>
+        <a:lstStyle/>
+        <a:p>
+          <a:pPr algn="ctr"/>
+          <a:endParaRPr lang="en-US"/>
+        </a:p>
+      </dgm:t>
+    </dgm:pt>
+    <dgm:pt modelId="{F94E03E0-6892-4D44-8B97-8C4E04D528EF}" type="sibTrans" cxnId="{54F6CDD4-D9F6-443D-8109-1FE2F3D2B85C}">
+      <dgm:prSet/>
+      <dgm:spPr/>
+      <dgm:t>
+        <a:bodyPr/>
+        <a:lstStyle/>
+        <a:p>
+          <a:pPr algn="ctr"/>
+          <a:endParaRPr lang="en-US"/>
+        </a:p>
+      </dgm:t>
+    </dgm:pt>
+    <dgm:pt modelId="{76D71C8A-105F-411F-AF7F-762C6C2EEE3C}" type="pres">
+      <dgm:prSet presAssocID="{8B282212-C590-4E4F-AA32-E70632F87DF9}" presName="cycle" presStyleCnt="0">
+        <dgm:presLayoutVars>
+          <dgm:dir/>
+          <dgm:resizeHandles val="exact"/>
+        </dgm:presLayoutVars>
+      </dgm:prSet>
+      <dgm:spPr/>
+    </dgm:pt>
+    <dgm:pt modelId="{07A24E8C-0CE8-4087-A5BA-CA60C15506D1}" type="pres">
+      <dgm:prSet presAssocID="{55F51E59-FCC9-4C3B-A1C2-7727FFABDB28}" presName="node" presStyleLbl="node1" presStyleIdx="0" presStyleCnt="3">
+        <dgm:presLayoutVars>
+          <dgm:bulletEnabled val="1"/>
+        </dgm:presLayoutVars>
+      </dgm:prSet>
+      <dgm:spPr/>
+      <dgm:t>
+        <a:bodyPr/>
+        <a:lstStyle/>
+        <a:p>
+          <a:endParaRPr lang="en-US"/>
+        </a:p>
+      </dgm:t>
+    </dgm:pt>
+    <dgm:pt modelId="{CA4B050A-16FC-48A1-B5E3-6FCDE566E024}" type="pres">
+      <dgm:prSet presAssocID="{55F51E59-FCC9-4C3B-A1C2-7727FFABDB28}" presName="spNode" presStyleCnt="0"/>
+      <dgm:spPr/>
+    </dgm:pt>
+    <dgm:pt modelId="{0F6122F4-39CD-4EF8-991E-5BC67B79FD23}" type="pres">
+      <dgm:prSet presAssocID="{F4555C2C-D961-4637-99F3-CDE3D2FABCE4}" presName="sibTrans" presStyleLbl="sibTrans1D1" presStyleIdx="0" presStyleCnt="3"/>
+      <dgm:spPr/>
+    </dgm:pt>
+    <dgm:pt modelId="{B7A4B566-DE45-4998-9202-B0EDE287CBD4}" type="pres">
+      <dgm:prSet presAssocID="{C4A2C077-13AE-4F60-9F09-040D1DD6192F}" presName="node" presStyleLbl="node1" presStyleIdx="1" presStyleCnt="3">
+        <dgm:presLayoutVars>
+          <dgm:bulletEnabled val="1"/>
+        </dgm:presLayoutVars>
+      </dgm:prSet>
+      <dgm:spPr/>
+      <dgm:t>
+        <a:bodyPr/>
+        <a:lstStyle/>
+        <a:p>
+          <a:endParaRPr lang="en-US"/>
+        </a:p>
+      </dgm:t>
+    </dgm:pt>
+    <dgm:pt modelId="{D2095273-858F-4FB0-9AE9-2C8D7A6C034D}" type="pres">
+      <dgm:prSet presAssocID="{C4A2C077-13AE-4F60-9F09-040D1DD6192F}" presName="spNode" presStyleCnt="0"/>
+      <dgm:spPr/>
+    </dgm:pt>
+    <dgm:pt modelId="{AC8C4B2F-CD46-472D-A74B-86748E253D14}" type="pres">
+      <dgm:prSet presAssocID="{2A441464-FF6F-42D6-985E-0825C9164DBC}" presName="sibTrans" presStyleLbl="sibTrans1D1" presStyleIdx="1" presStyleCnt="3"/>
+      <dgm:spPr/>
+    </dgm:pt>
+    <dgm:pt modelId="{4BD242E9-9FAA-47AC-8BF1-1DF4B7AE8FAE}" type="pres">
+      <dgm:prSet presAssocID="{E986C6BB-D28B-4E66-A988-E29123AC3468}" presName="node" presStyleLbl="node1" presStyleIdx="2" presStyleCnt="3">
+        <dgm:presLayoutVars>
+          <dgm:bulletEnabled val="1"/>
+        </dgm:presLayoutVars>
+      </dgm:prSet>
+      <dgm:spPr/>
+    </dgm:pt>
+    <dgm:pt modelId="{5234ECB0-8A5D-4802-B099-394B55D91DE2}" type="pres">
+      <dgm:prSet presAssocID="{E986C6BB-D28B-4E66-A988-E29123AC3468}" presName="spNode" presStyleCnt="0"/>
+      <dgm:spPr/>
+    </dgm:pt>
+    <dgm:pt modelId="{1796826B-16CA-4A8C-B8AB-67E8C1466C58}" type="pres">
+      <dgm:prSet presAssocID="{F94E03E0-6892-4D44-8B97-8C4E04D528EF}" presName="sibTrans" presStyleLbl="sibTrans1D1" presStyleIdx="2" presStyleCnt="3"/>
+      <dgm:spPr/>
+    </dgm:pt>
+  </dgm:ptLst>
+  <dgm:cxnLst>
+    <dgm:cxn modelId="{58358EB2-315E-4AD7-B8DD-195F84FACA31}" srcId="{8B282212-C590-4E4F-AA32-E70632F87DF9}" destId="{C4A2C077-13AE-4F60-9F09-040D1DD6192F}" srcOrd="1" destOrd="0" parTransId="{52685B5D-118C-459B-B70F-AE863A7CD83E}" sibTransId="{2A441464-FF6F-42D6-985E-0825C9164DBC}"/>
+    <dgm:cxn modelId="{056F3CCD-E07B-426D-84C1-534EDA03D3AE}" type="presOf" srcId="{F94E03E0-6892-4D44-8B97-8C4E04D528EF}" destId="{1796826B-16CA-4A8C-B8AB-67E8C1466C58}" srcOrd="0" destOrd="0" presId="urn:microsoft.com/office/officeart/2005/8/layout/cycle6"/>
+    <dgm:cxn modelId="{5CB175C0-3C5F-47D5-83A9-5631FD559598}" type="presOf" srcId="{F4555C2C-D961-4637-99F3-CDE3D2FABCE4}" destId="{0F6122F4-39CD-4EF8-991E-5BC67B79FD23}" srcOrd="0" destOrd="0" presId="urn:microsoft.com/office/officeart/2005/8/layout/cycle6"/>
+    <dgm:cxn modelId="{8DF75346-5D24-453A-94DB-3BD4D9723D60}" srcId="{8B282212-C590-4E4F-AA32-E70632F87DF9}" destId="{55F51E59-FCC9-4C3B-A1C2-7727FFABDB28}" srcOrd="0" destOrd="0" parTransId="{50C3FF30-4C42-4E36-A19C-2C0A859B5478}" sibTransId="{F4555C2C-D961-4637-99F3-CDE3D2FABCE4}"/>
+    <dgm:cxn modelId="{04062DA8-91EA-43D3-A2EB-67E98D09FAC2}" type="presOf" srcId="{2A441464-FF6F-42D6-985E-0825C9164DBC}" destId="{AC8C4B2F-CD46-472D-A74B-86748E253D14}" srcOrd="0" destOrd="0" presId="urn:microsoft.com/office/officeart/2005/8/layout/cycle6"/>
+    <dgm:cxn modelId="{54F6CDD4-D9F6-443D-8109-1FE2F3D2B85C}" srcId="{8B282212-C590-4E4F-AA32-E70632F87DF9}" destId="{E986C6BB-D28B-4E66-A988-E29123AC3468}" srcOrd="2" destOrd="0" parTransId="{05F7D4F3-8526-4062-B6D2-A221A5675F8B}" sibTransId="{F94E03E0-6892-4D44-8B97-8C4E04D528EF}"/>
+    <dgm:cxn modelId="{AD7AE3DE-95BE-4AC4-A99D-96055AAEE859}" type="presOf" srcId="{E986C6BB-D28B-4E66-A988-E29123AC3468}" destId="{4BD242E9-9FAA-47AC-8BF1-1DF4B7AE8FAE}" srcOrd="0" destOrd="0" presId="urn:microsoft.com/office/officeart/2005/8/layout/cycle6"/>
+    <dgm:cxn modelId="{45BE29D7-54B0-43B4-8612-AB7FA4709431}" type="presOf" srcId="{8B282212-C590-4E4F-AA32-E70632F87DF9}" destId="{76D71C8A-105F-411F-AF7F-762C6C2EEE3C}" srcOrd="0" destOrd="0" presId="urn:microsoft.com/office/officeart/2005/8/layout/cycle6"/>
+    <dgm:cxn modelId="{5C5E9F4A-F95D-41C5-852E-2ECE1B47966F}" type="presOf" srcId="{55F51E59-FCC9-4C3B-A1C2-7727FFABDB28}" destId="{07A24E8C-0CE8-4087-A5BA-CA60C15506D1}" srcOrd="0" destOrd="0" presId="urn:microsoft.com/office/officeart/2005/8/layout/cycle6"/>
+    <dgm:cxn modelId="{FB262E36-5363-4512-A564-07704E28E294}" type="presOf" srcId="{C4A2C077-13AE-4F60-9F09-040D1DD6192F}" destId="{B7A4B566-DE45-4998-9202-B0EDE287CBD4}" srcOrd="0" destOrd="0" presId="urn:microsoft.com/office/officeart/2005/8/layout/cycle6"/>
+    <dgm:cxn modelId="{EAD924FA-C08A-4268-9DBF-12D4C06CA983}" type="presParOf" srcId="{76D71C8A-105F-411F-AF7F-762C6C2EEE3C}" destId="{07A24E8C-0CE8-4087-A5BA-CA60C15506D1}" srcOrd="0" destOrd="0" presId="urn:microsoft.com/office/officeart/2005/8/layout/cycle6"/>
+    <dgm:cxn modelId="{A8C1AFCF-9D30-4525-A43C-7C5D2BAD5535}" type="presParOf" srcId="{76D71C8A-105F-411F-AF7F-762C6C2EEE3C}" destId="{CA4B050A-16FC-48A1-B5E3-6FCDE566E024}" srcOrd="1" destOrd="0" presId="urn:microsoft.com/office/officeart/2005/8/layout/cycle6"/>
+    <dgm:cxn modelId="{F1AB6E36-C7A7-4D69-B0A1-4EEE3FDEDC41}" type="presParOf" srcId="{76D71C8A-105F-411F-AF7F-762C6C2EEE3C}" destId="{0F6122F4-39CD-4EF8-991E-5BC67B79FD23}" srcOrd="2" destOrd="0" presId="urn:microsoft.com/office/officeart/2005/8/layout/cycle6"/>
+    <dgm:cxn modelId="{968AC503-8CAA-4AF4-8CB3-DF8A8B02DD74}" type="presParOf" srcId="{76D71C8A-105F-411F-AF7F-762C6C2EEE3C}" destId="{B7A4B566-DE45-4998-9202-B0EDE287CBD4}" srcOrd="3" destOrd="0" presId="urn:microsoft.com/office/officeart/2005/8/layout/cycle6"/>
+    <dgm:cxn modelId="{7D4C0F68-C182-4B38-8552-EB619E60A7E7}" type="presParOf" srcId="{76D71C8A-105F-411F-AF7F-762C6C2EEE3C}" destId="{D2095273-858F-4FB0-9AE9-2C8D7A6C034D}" srcOrd="4" destOrd="0" presId="urn:microsoft.com/office/officeart/2005/8/layout/cycle6"/>
+    <dgm:cxn modelId="{644AEF96-32AB-46CB-8509-429C207ED81B}" type="presParOf" srcId="{76D71C8A-105F-411F-AF7F-762C6C2EEE3C}" destId="{AC8C4B2F-CD46-472D-A74B-86748E253D14}" srcOrd="5" destOrd="0" presId="urn:microsoft.com/office/officeart/2005/8/layout/cycle6"/>
+    <dgm:cxn modelId="{E9AAE12A-905A-4307-854A-56CCF4D8B02D}" type="presParOf" srcId="{76D71C8A-105F-411F-AF7F-762C6C2EEE3C}" destId="{4BD242E9-9FAA-47AC-8BF1-1DF4B7AE8FAE}" srcOrd="6" destOrd="0" presId="urn:microsoft.com/office/officeart/2005/8/layout/cycle6"/>
+    <dgm:cxn modelId="{6E751642-5C04-480A-AA34-B5B7E28FD837}" type="presParOf" srcId="{76D71C8A-105F-411F-AF7F-762C6C2EEE3C}" destId="{5234ECB0-8A5D-4802-B099-394B55D91DE2}" srcOrd="7" destOrd="0" presId="urn:microsoft.com/office/officeart/2005/8/layout/cycle6"/>
+    <dgm:cxn modelId="{255832E5-35B1-417A-86E2-BB492BA690F6}" type="presParOf" srcId="{76D71C8A-105F-411F-AF7F-762C6C2EEE3C}" destId="{1796826B-16CA-4A8C-B8AB-67E8C1466C58}" srcOrd="8" destOrd="0" presId="urn:microsoft.com/office/officeart/2005/8/layout/cycle6"/>
+  </dgm:cxnLst>
+  <dgm:bg/>
+  <dgm:whole/>
+  <dgm:extLst>
+    <a:ext uri="http://schemas.microsoft.com/office/drawing/2008/diagram">
+      <dsp:dataModelExt xmlns:dsp="http://schemas.microsoft.com/office/drawing/2008/diagram" relId="rId14" minVer="http://schemas.openxmlformats.org/drawingml/2006/diagram"/>
+    </a:ext>
+  </dgm:extLst>
+</dgm:dataModel>
+</file>
+
+<file path=word/diagrams/drawing1.xml><?xml version="1.0" encoding="utf-8"?>
+<dsp:drawing xmlns:dgm="http://schemas.openxmlformats.org/drawingml/2006/diagram" xmlns:dsp="http://schemas.microsoft.com/office/drawing/2008/diagram" xmlns:a="http://schemas.openxmlformats.org/drawingml/2006/main">
+  <dsp:spTree>
+    <dsp:nvGrpSpPr>
+      <dsp:cNvPr id="0" name=""/>
+      <dsp:cNvGrpSpPr/>
+    </dsp:nvGrpSpPr>
+    <dsp:grpSpPr/>
+    <dsp:sp modelId="{07A24E8C-0CE8-4087-A5BA-CA60C15506D1}">
+      <dsp:nvSpPr>
+        <dsp:cNvPr id="0" name=""/>
+        <dsp:cNvSpPr/>
+      </dsp:nvSpPr>
+      <dsp:spPr>
+        <a:xfrm>
+          <a:off x="1269801" y="573"/>
+          <a:ext cx="927801" cy="603070"/>
+        </a:xfrm>
+        <a:prstGeom prst="roundRect">
+          <a:avLst/>
+        </a:prstGeom>
+        <a:solidFill>
+          <a:schemeClr val="accent4">
+            <a:hueOff val="0"/>
+            <a:satOff val="0"/>
+            <a:lumOff val="0"/>
+            <a:alphaOff val="0"/>
+          </a:schemeClr>
+        </a:solidFill>
+        <a:ln w="25400" cap="flat" cmpd="sng" algn="ctr">
+          <a:solidFill>
+            <a:schemeClr val="lt1">
+              <a:hueOff val="0"/>
+              <a:satOff val="0"/>
+              <a:lumOff val="0"/>
+              <a:alphaOff val="0"/>
+            </a:schemeClr>
+          </a:solidFill>
+          <a:prstDash val="solid"/>
+        </a:ln>
+        <a:effectLst/>
+      </dsp:spPr>
+      <dsp:style>
+        <a:lnRef idx="2">
+          <a:scrgbClr r="0" g="0" b="0"/>
+        </a:lnRef>
+        <a:fillRef idx="1">
+          <a:scrgbClr r="0" g="0" b="0"/>
+        </a:fillRef>
+        <a:effectRef idx="0">
+          <a:scrgbClr r="0" g="0" b="0"/>
+        </a:effectRef>
+        <a:fontRef idx="minor">
+          <a:schemeClr val="lt1"/>
+        </a:fontRef>
+      </dsp:style>
+      <dsp:txBody>
+        <a:bodyPr spcFirstLastPara="0" vert="horz" wrap="square" lIns="38100" tIns="38100" rIns="38100" bIns="38100" numCol="1" spcCol="1270" anchor="ctr" anchorCtr="0">
+          <a:noAutofit/>
+        </a:bodyPr>
+        <a:lstStyle/>
+        <a:p>
+          <a:pPr lvl="0" algn="ctr" defTabSz="444500">
+            <a:lnSpc>
+              <a:spcPct val="90000"/>
+            </a:lnSpc>
+            <a:spcBef>
+              <a:spcPct val="0"/>
+            </a:spcBef>
+            <a:spcAft>
+              <a:spcPct val="35000"/>
+            </a:spcAft>
+          </a:pPr>
+          <a:r>
+            <a:rPr lang="en-US" sz="1000" kern="1200"/>
+            <a:t>State wait / Aplet selected</a:t>
+          </a:r>
+        </a:p>
+      </dsp:txBody>
+      <dsp:txXfrm>
+        <a:off x="1299240" y="30012"/>
+        <a:ext cx="868923" cy="544192"/>
+      </dsp:txXfrm>
+    </dsp:sp>
+    <dsp:sp modelId="{0F6122F4-39CD-4EF8-991E-5BC67B79FD23}">
+      <dsp:nvSpPr>
+        <dsp:cNvPr id="0" name=""/>
+        <dsp:cNvSpPr/>
+      </dsp:nvSpPr>
+      <dsp:spPr>
+        <a:xfrm>
+          <a:off x="929956" y="302109"/>
+          <a:ext cx="1607490" cy="1607490"/>
+        </a:xfrm>
+        <a:custGeom>
+          <a:avLst/>
+          <a:gdLst/>
+          <a:ahLst/>
+          <a:cxnLst/>
+          <a:rect l="0" t="0" r="0" b="0"/>
+          <a:pathLst>
+            <a:path>
+              <a:moveTo>
+                <a:pt x="1274374" y="152197"/>
+              </a:moveTo>
+              <a:arcTo wR="803745" hR="803745" stAng="18350490" swAng="3644420"/>
+            </a:path>
+          </a:pathLst>
+        </a:custGeom>
+        <a:noFill/>
+        <a:ln w="9525" cap="flat" cmpd="sng" algn="ctr">
+          <a:solidFill>
+            <a:schemeClr val="accent4">
+              <a:hueOff val="0"/>
+              <a:satOff val="0"/>
+              <a:lumOff val="0"/>
+              <a:alphaOff val="0"/>
+            </a:schemeClr>
+          </a:solidFill>
+          <a:prstDash val="solid"/>
+        </a:ln>
+        <a:effectLst/>
+      </dsp:spPr>
+      <dsp:style>
+        <a:lnRef idx="1">
+          <a:scrgbClr r="0" g="0" b="0"/>
+        </a:lnRef>
+        <a:fillRef idx="0">
+          <a:scrgbClr r="0" g="0" b="0"/>
+        </a:fillRef>
+        <a:effectRef idx="0">
+          <a:scrgbClr r="0" g="0" b="0"/>
+        </a:effectRef>
+        <a:fontRef idx="minor"/>
+      </dsp:style>
+    </dsp:sp>
+    <dsp:sp modelId="{B7A4B566-DE45-4998-9202-B0EDE287CBD4}">
+      <dsp:nvSpPr>
+        <dsp:cNvPr id="0" name=""/>
+        <dsp:cNvSpPr/>
+      </dsp:nvSpPr>
+      <dsp:spPr>
+        <a:xfrm>
+          <a:off x="1965865" y="1206191"/>
+          <a:ext cx="927801" cy="603070"/>
+        </a:xfrm>
+        <a:prstGeom prst="roundRect">
+          <a:avLst/>
+        </a:prstGeom>
+        <a:solidFill>
+          <a:schemeClr val="accent4">
+            <a:hueOff val="-2232385"/>
+            <a:satOff val="13449"/>
+            <a:lumOff val="1078"/>
+            <a:alphaOff val="0"/>
+          </a:schemeClr>
+        </a:solidFill>
+        <a:ln w="25400" cap="flat" cmpd="sng" algn="ctr">
+          <a:solidFill>
+            <a:schemeClr val="lt1">
+              <a:hueOff val="0"/>
+              <a:satOff val="0"/>
+              <a:lumOff val="0"/>
+              <a:alphaOff val="0"/>
+            </a:schemeClr>
+          </a:solidFill>
+          <a:prstDash val="solid"/>
+        </a:ln>
+        <a:effectLst/>
+      </dsp:spPr>
+      <dsp:style>
+        <a:lnRef idx="2">
+          <a:scrgbClr r="0" g="0" b="0"/>
+        </a:lnRef>
+        <a:fillRef idx="1">
+          <a:scrgbClr r="0" g="0" b="0"/>
+        </a:fillRef>
+        <a:effectRef idx="0">
+          <a:scrgbClr r="0" g="0" b="0"/>
+        </a:effectRef>
+        <a:fontRef idx="minor">
+          <a:schemeClr val="lt1"/>
+        </a:fontRef>
+      </dsp:style>
+      <dsp:txBody>
+        <a:bodyPr spcFirstLastPara="0" vert="horz" wrap="square" lIns="38100" tIns="38100" rIns="38100" bIns="38100" numCol="1" spcCol="1270" anchor="ctr" anchorCtr="0">
+          <a:noAutofit/>
+        </a:bodyPr>
+        <a:lstStyle/>
+        <a:p>
+          <a:pPr lvl="0" algn="ctr" defTabSz="444500">
+            <a:lnSpc>
+              <a:spcPct val="90000"/>
+            </a:lnSpc>
+            <a:spcBef>
+              <a:spcPct val="0"/>
+            </a:spcBef>
+            <a:spcAft>
+              <a:spcPct val="35000"/>
+            </a:spcAft>
+          </a:pPr>
+          <a:r>
+            <a:rPr lang="en-US" sz="1000" kern="1200"/>
+            <a:t>State NDEF file selected</a:t>
+          </a:r>
+        </a:p>
+      </dsp:txBody>
+      <dsp:txXfrm>
+        <a:off x="1995304" y="1235630"/>
+        <a:ext cx="868923" cy="544192"/>
+      </dsp:txXfrm>
+    </dsp:sp>
+    <dsp:sp modelId="{AC8C4B2F-CD46-472D-A74B-86748E253D14}">
+      <dsp:nvSpPr>
+        <dsp:cNvPr id="0" name=""/>
+        <dsp:cNvSpPr/>
+      </dsp:nvSpPr>
+      <dsp:spPr>
+        <a:xfrm>
+          <a:off x="929956" y="302109"/>
+          <a:ext cx="1607490" cy="1607490"/>
+        </a:xfrm>
+        <a:custGeom>
+          <a:avLst/>
+          <a:gdLst/>
+          <a:ahLst/>
+          <a:cxnLst/>
+          <a:rect l="0" t="0" r="0" b="0"/>
+          <a:pathLst>
+            <a:path>
+              <a:moveTo>
+                <a:pt x="1185795" y="1510883"/>
+              </a:moveTo>
+              <a:arcTo wR="803745" hR="803745" stAng="3697122" swAng="3405756"/>
+            </a:path>
+          </a:pathLst>
+        </a:custGeom>
+        <a:noFill/>
+        <a:ln w="9525" cap="flat" cmpd="sng" algn="ctr">
+          <a:solidFill>
+            <a:schemeClr val="accent4">
+              <a:hueOff val="-2232385"/>
+              <a:satOff val="13449"/>
+              <a:lumOff val="1078"/>
+              <a:alphaOff val="0"/>
+            </a:schemeClr>
+          </a:solidFill>
+          <a:prstDash val="solid"/>
+        </a:ln>
+        <a:effectLst/>
+      </dsp:spPr>
+      <dsp:style>
+        <a:lnRef idx="1">
+          <a:scrgbClr r="0" g="0" b="0"/>
+        </a:lnRef>
+        <a:fillRef idx="0">
+          <a:scrgbClr r="0" g="0" b="0"/>
+        </a:fillRef>
+        <a:effectRef idx="0">
+          <a:scrgbClr r="0" g="0" b="0"/>
+        </a:effectRef>
+        <a:fontRef idx="minor"/>
+      </dsp:style>
+    </dsp:sp>
+    <dsp:sp modelId="{4BD242E9-9FAA-47AC-8BF1-1DF4B7AE8FAE}">
+      <dsp:nvSpPr>
+        <dsp:cNvPr id="0" name=""/>
+        <dsp:cNvSpPr/>
+      </dsp:nvSpPr>
+      <dsp:spPr>
+        <a:xfrm>
+          <a:off x="573737" y="1206191"/>
+          <a:ext cx="927801" cy="603070"/>
+        </a:xfrm>
+        <a:prstGeom prst="roundRect">
+          <a:avLst/>
+        </a:prstGeom>
+        <a:solidFill>
+          <a:schemeClr val="accent4">
+            <a:hueOff val="-4464770"/>
+            <a:satOff val="26899"/>
+            <a:lumOff val="2156"/>
+            <a:alphaOff val="0"/>
+          </a:schemeClr>
+        </a:solidFill>
+        <a:ln w="25400" cap="flat" cmpd="sng" algn="ctr">
+          <a:solidFill>
+            <a:schemeClr val="lt1">
+              <a:hueOff val="0"/>
+              <a:satOff val="0"/>
+              <a:lumOff val="0"/>
+              <a:alphaOff val="0"/>
+            </a:schemeClr>
+          </a:solidFill>
+          <a:prstDash val="solid"/>
+        </a:ln>
+        <a:effectLst/>
+      </dsp:spPr>
+      <dsp:style>
+        <a:lnRef idx="2">
+          <a:scrgbClr r="0" g="0" b="0"/>
+        </a:lnRef>
+        <a:fillRef idx="1">
+          <a:scrgbClr r="0" g="0" b="0"/>
+        </a:fillRef>
+        <a:effectRef idx="0">
+          <a:scrgbClr r="0" g="0" b="0"/>
+        </a:effectRef>
+        <a:fontRef idx="minor">
+          <a:schemeClr val="lt1"/>
+        </a:fontRef>
+      </dsp:style>
+      <dsp:txBody>
+        <a:bodyPr spcFirstLastPara="0" vert="horz" wrap="square" lIns="38100" tIns="38100" rIns="38100" bIns="38100" numCol="1" spcCol="1270" anchor="ctr" anchorCtr="0">
+          <a:noAutofit/>
+        </a:bodyPr>
+        <a:lstStyle/>
+        <a:p>
+          <a:pPr lvl="0" algn="ctr" defTabSz="444500">
+            <a:lnSpc>
+              <a:spcPct val="90000"/>
+            </a:lnSpc>
+            <a:spcBef>
+              <a:spcPct val="0"/>
+            </a:spcBef>
+            <a:spcAft>
+              <a:spcPct val="35000"/>
+            </a:spcAft>
+          </a:pPr>
+          <a:r>
+            <a:rPr lang="en-US" sz="1000" kern="1200"/>
+            <a:t>State CC file selected</a:t>
+          </a:r>
+        </a:p>
+      </dsp:txBody>
+      <dsp:txXfrm>
+        <a:off x="603176" y="1235630"/>
+        <a:ext cx="868923" cy="544192"/>
+      </dsp:txXfrm>
+    </dsp:sp>
+    <dsp:sp modelId="{1796826B-16CA-4A8C-B8AB-67E8C1466C58}">
+      <dsp:nvSpPr>
+        <dsp:cNvPr id="0" name=""/>
+        <dsp:cNvSpPr/>
+      </dsp:nvSpPr>
+      <dsp:spPr>
+        <a:xfrm>
+          <a:off x="929956" y="302109"/>
+          <a:ext cx="1607490" cy="1607490"/>
+        </a:xfrm>
+        <a:custGeom>
+          <a:avLst/>
+          <a:gdLst/>
+          <a:ahLst/>
+          <a:cxnLst/>
+          <a:rect l="0" t="0" r="0" b="0"/>
+          <a:pathLst>
+            <a:path>
+              <a:moveTo>
+                <a:pt x="5297" y="895872"/>
+              </a:moveTo>
+              <a:arcTo wR="803745" hR="803745" stAng="10405089" swAng="3644420"/>
+            </a:path>
+          </a:pathLst>
+        </a:custGeom>
+        <a:noFill/>
+        <a:ln w="9525" cap="flat" cmpd="sng" algn="ctr">
+          <a:solidFill>
+            <a:schemeClr val="accent4">
+              <a:hueOff val="-4464770"/>
+              <a:satOff val="26899"/>
+              <a:lumOff val="2156"/>
+              <a:alphaOff val="0"/>
+            </a:schemeClr>
+          </a:solidFill>
+          <a:prstDash val="solid"/>
+        </a:ln>
+        <a:effectLst/>
+      </dsp:spPr>
+      <dsp:style>
+        <a:lnRef idx="1">
+          <a:scrgbClr r="0" g="0" b="0"/>
+        </a:lnRef>
+        <a:fillRef idx="0">
+          <a:scrgbClr r="0" g="0" b="0"/>
+        </a:fillRef>
+        <a:effectRef idx="0">
+          <a:scrgbClr r="0" g="0" b="0"/>
+        </a:effectRef>
+        <a:fontRef idx="minor"/>
+      </dsp:style>
+    </dsp:sp>
+  </dsp:spTree>
+</dsp:drawing>
+</file>
+
+<file path=word/diagrams/layout1.xml><?xml version="1.0" encoding="utf-8"?>
+<dgm:layoutDef xmlns:dgm="http://schemas.openxmlformats.org/drawingml/2006/diagram" xmlns:a="http://schemas.openxmlformats.org/drawingml/2006/main" uniqueId="urn:microsoft.com/office/officeart/2005/8/layout/cycle6">
+  <dgm:title val=""/>
+  <dgm:desc val=""/>
+  <dgm:catLst>
+    <dgm:cat type="cycle" pri="4000"/>
+    <dgm:cat type="relationship" pri="24000"/>
+  </dgm:catLst>
+  <dgm:sampData>
+    <dgm:dataModel>
+      <dgm:ptLst>
+        <dgm:pt modelId="0" type="doc"/>
+        <dgm:pt modelId="1">
+          <dgm:prSet phldr="1"/>
+        </dgm:pt>
+        <dgm:pt modelId="2">
+          <dgm:prSet phldr="1"/>
+        </dgm:pt>
+        <dgm:pt modelId="3">
+          <dgm:prSet phldr="1"/>
+        </dgm:pt>
+        <dgm:pt modelId="4">
+          <dgm:prSet phldr="1"/>
+        </dgm:pt>
+        <dgm:pt modelId="5">
+          <dgm:prSet phldr="1"/>
+        </dgm:pt>
+      </dgm:ptLst>
+      <dgm:cxnLst>
+        <dgm:cxn modelId="6" srcId="0" destId="1" srcOrd="0" destOrd="0"/>
+        <dgm:cxn modelId="7" srcId="0" destId="2" srcOrd="1" destOrd="0"/>
+        <dgm:cxn modelId="8" srcId="0" destId="3" srcOrd="2" destOrd="0"/>
+        <dgm:cxn modelId="9" srcId="0" destId="4" srcOrd="3" destOrd="0"/>
+        <dgm:cxn modelId="10" srcId="0" destId="5" srcOrd="4" destOrd="0"/>
+      </dgm:cxnLst>
+      <dgm:bg/>
+      <dgm:whole/>
+    </dgm:dataModel>
+  </dgm:sampData>
+  <dgm:styleData>
+    <dgm:dataModel>
+      <dgm:ptLst>
+        <dgm:pt modelId="0" type="doc"/>
+        <dgm:pt modelId="1"/>
+        <dgm:pt modelId="2"/>
+        <dgm:pt modelId="3"/>
+      </dgm:ptLst>
+      <dgm:cxnLst>
+        <dgm:cxn modelId="4" srcId="0" destId="1" srcOrd="0" destOrd="0"/>
+        <dgm:cxn modelId="5" srcId="0" destId="2" srcOrd="1" destOrd="0"/>
+        <dgm:cxn modelId="6" srcId="0" destId="3" srcOrd="2" destOrd="0"/>
+      </dgm:cxnLst>
+      <dgm:bg/>
+      <dgm:whole/>
+    </dgm:dataModel>
+  </dgm:styleData>
+  <dgm:clrData>
+    <dgm:dataModel>
+      <dgm:ptLst>
+        <dgm:pt modelId="0" type="doc"/>
+        <dgm:pt modelId="1"/>
+        <dgm:pt modelId="2"/>
+        <dgm:pt modelId="3"/>
+        <dgm:pt modelId="4"/>
+        <dgm:pt modelId="5"/>
+        <dgm:pt modelId="6"/>
+      </dgm:ptLst>
+      <dgm:cxnLst>
+        <dgm:cxn modelId="7" srcId="0" destId="1" srcOrd="0" destOrd="0"/>
+        <dgm:cxn modelId="8" srcId="0" destId="2" srcOrd="1" destOrd="0"/>
+        <dgm:cxn modelId="9" srcId="0" destId="3" srcOrd="2" destOrd="0"/>
+        <dgm:cxn modelId="10" srcId="0" destId="4" srcOrd="3" destOrd="0"/>
+        <dgm:cxn modelId="11" srcId="0" destId="5" srcOrd="4" destOrd="0"/>
+        <dgm:cxn modelId="12" srcId="0" destId="6" srcOrd="5" destOrd="0"/>
+      </dgm:cxnLst>
+      <dgm:bg/>
+      <dgm:whole/>
+    </dgm:dataModel>
+  </dgm:clrData>
+  <dgm:layoutNode name="cycle">
+    <dgm:varLst>
+      <dgm:dir/>
+      <dgm:resizeHandles val="exact"/>
+    </dgm:varLst>
+    <dgm:choose name="Name0">
+      <dgm:if name="Name1" func="var" arg="dir" op="equ" val="norm">
+        <dgm:choose name="Name2">
+          <dgm:if name="Name3" axis="ch" ptType="node" func="cnt" op="gt" val="2">
+            <dgm:alg type="cycle">
+              <dgm:param type="stAng" val="0"/>
+              <dgm:param type="spanAng" val="360"/>
+            </dgm:alg>
+          </dgm:if>
+          <dgm:else name="Name4">
+            <dgm:alg type="cycle">
+              <dgm:param type="stAng" val="-90"/>
+              <dgm:param type="spanAng" val="360"/>
+            </dgm:alg>
+          </dgm:else>
+        </dgm:choose>
+      </dgm:if>
+      <dgm:else name="Name5">
+        <dgm:choose name="Name6">
+          <dgm:if name="Name7" axis="ch" ptType="node" func="cnt" op="gt" val="2">
+            <dgm:alg type="cycle">
+              <dgm:param type="stAng" val="0"/>
+              <dgm:param type="spanAng" val="-360"/>
+            </dgm:alg>
+          </dgm:if>
+          <dgm:else name="Name8">
+            <dgm:alg type="cycle">
+              <dgm:param type="stAng" val="90"/>
+              <dgm:param type="spanAng" val="-360"/>
+            </dgm:alg>
+          </dgm:else>
+        </dgm:choose>
+      </dgm:else>
+    </dgm:choose>
+    <dgm:shape xmlns:r="http://schemas.openxmlformats.org/officeDocument/2006/relationships" r:blip="">
+      <dgm:adjLst/>
+    </dgm:shape>
+    <dgm:presOf/>
+    <dgm:choose name="Name9">
+      <dgm:if name="Name10" func="var" arg="dir" op="equ" val="norm">
+        <dgm:constrLst>
+          <dgm:constr type="w" for="ch" forName="node" refType="w"/>
+          <dgm:constr type="w" for="ch" ptType="sibTrans" refType="w" refFor="ch" refForName="node" op="equ" fact="0.3"/>
+          <dgm:constr type="diam" for="ch" ptType="sibTrans" refType="diam" op="equ"/>
+          <dgm:constr type="sibSp" refType="w" refFor="ch" refForName="node" op="equ" fact="0.15"/>
+          <dgm:constr type="w" for="ch" forName="spNode" refType="sibSp" fact="1.6"/>
+          <dgm:constr type="primFontSz" for="ch" forName="node" op="equ" val="65"/>
+        </dgm:constrLst>
+      </dgm:if>
+      <dgm:else name="Name11">
+        <dgm:constrLst>
+          <dgm:constr type="w" for="ch" forName="node" refType="w"/>
+          <dgm:constr type="w" for="ch" ptType="sibTrans" refType="w" refFor="ch" refForName="node" op="equ" fact="0.3"/>
+          <dgm:constr type="diam" for="ch" ptType="sibTrans" refType="diam" op="equ" fact="-1"/>
+          <dgm:constr type="sibSp" refType="w" refFor="ch" refForName="node" op="equ" fact="0.15"/>
+          <dgm:constr type="w" for="ch" forName="spNode" refType="sibSp" fact="1.6"/>
+          <dgm:constr type="primFontSz" for="ch" forName="node" op="equ" val="65"/>
+        </dgm:constrLst>
+      </dgm:else>
+    </dgm:choose>
+    <dgm:ruleLst/>
+    <dgm:forEach name="Name12" axis="ch" ptType="node">
+      <dgm:layoutNode name="node">
+        <dgm:varLst>
+          <dgm:bulletEnabled val="1"/>
+        </dgm:varLst>
+        <dgm:alg type="tx"/>
+        <dgm:shape xmlns:r="http://schemas.openxmlformats.org/officeDocument/2006/relationships" type="roundRect" r:blip="">
+          <dgm:adjLst/>
+        </dgm:shape>
+        <dgm:presOf axis="desOrSelf" ptType="node"/>
+        <dgm:constrLst>
+          <dgm:constr type="h" refType="w" fact="0.65"/>
+          <dgm:constr type="tMarg" refType="primFontSz" fact="0.3"/>
+          <dgm:constr type="bMarg" refType="primFontSz" fact="0.3"/>
+          <dgm:constr type="lMarg" refType="primFontSz" fact="0.3"/>
+          <dgm:constr type="rMarg" refType="primFontSz" fact="0.3"/>
+        </dgm:constrLst>
+        <dgm:ruleLst>
+          <dgm:rule type="primFontSz" val="5" fact="NaN" max="NaN"/>
+        </dgm:ruleLst>
+      </dgm:layoutNode>
+      <dgm:choose name="Name13">
+        <dgm:if name="Name14" axis="par ch" ptType="doc node" func="cnt" op="gt" val="1">
+          <dgm:layoutNode name="spNode">
+            <dgm:alg type="sp"/>
+            <dgm:shape xmlns:r="http://schemas.openxmlformats.org/officeDocument/2006/relationships" r:blip="">
+              <dgm:adjLst/>
+            </dgm:shape>
+            <dgm:presOf/>
+            <dgm:constrLst>
+              <dgm:constr type="h" refType="w"/>
+            </dgm:constrLst>
+            <dgm:ruleLst/>
+          </dgm:layoutNode>
+          <dgm:forEach name="Name15" axis="followSib" ptType="sibTrans" hideLastTrans="0" cnt="1">
+            <dgm:layoutNode name="sibTrans">
+              <dgm:alg type="conn">
+                <dgm:param type="dim" val="1D"/>
+                <dgm:param type="connRout" val="curve"/>
+                <dgm:param type="begPts" val="radial"/>
+                <dgm:param type="endPts" val="radial"/>
+                <dgm:param type="endSty" val="noArr"/>
+              </dgm:alg>
+              <dgm:shape xmlns:r="http://schemas.openxmlformats.org/officeDocument/2006/relationships" type="conn" r:blip="">
+                <dgm:adjLst/>
+              </dgm:shape>
+              <dgm:presOf axis="self"/>
+              <dgm:constrLst>
+                <dgm:constr type="h" refType="w" fact="0.65"/>
+                <dgm:constr type="connDist"/>
+                <dgm:constr type="begPad" refType="connDist" fact="0.01"/>
+                <dgm:constr type="endPad" refType="connDist" fact="0.01"/>
+              </dgm:constrLst>
+              <dgm:ruleLst/>
+            </dgm:layoutNode>
+          </dgm:forEach>
+        </dgm:if>
+        <dgm:else name="Name16"/>
+      </dgm:choose>
+    </dgm:forEach>
+  </dgm:layoutNode>
+</dgm:layoutDef>
+</file>
+
+<file path=word/diagrams/quickStyle1.xml><?xml version="1.0" encoding="utf-8"?>
+<dgm:styleDef xmlns:dgm="http://schemas.openxmlformats.org/drawingml/2006/diagram" xmlns:a="http://schemas.openxmlformats.org/drawingml/2006/main" uniqueId="urn:microsoft.com/office/officeart/2005/8/quickstyle/simple1">
+  <dgm:title val=""/>
+  <dgm:desc val=""/>
+  <dgm:catLst>
+    <dgm:cat type="simple" pri="10100"/>
+  </dgm:catLst>
+  <dgm:scene3d>
+    <a:camera prst="orthographicFront"/>
+    <a:lightRig rig="threePt" dir="t"/>
+  </dgm:scene3d>
+  <dgm:styleLbl name="node0">
+    <dgm:scene3d>
+      <a:camera prst="orthographicFront"/>
+      <a:lightRig rig="threePt" dir="t"/>
+    </dgm:scene3d>
+    <dgm:sp3d/>
+    <dgm:txPr/>
+    <dgm:style>
+      <a:lnRef idx="2">
+        <a:scrgbClr r="0" g="0" b="0"/>
+      </a:lnRef>
+      <a:fillRef idx="1">
+        <a:scrgbClr r="0" g="0" b="0"/>
+      </a:fillRef>
+      <a:effectRef idx="0">
+        <a:scrgbClr r="0" g="0" b="0"/>
+      </a:effectRef>
+      <a:fontRef idx="minor">
+        <a:schemeClr val="lt1"/>
+      </a:fontRef>
+    </dgm:style>
+  </dgm:styleLbl>
+  <dgm:styleLbl name="lnNode1">
+    <dgm:scene3d>
+      <a:camera prst="orthographicFront"/>
+      <a:lightRig rig="threePt" dir="t"/>
+    </dgm:scene3d>
+    <dgm:sp3d/>
+    <dgm:txPr/>
+    <dgm:style>
+      <a:lnRef idx="2">
+        <a:scrgbClr r="0" g="0" b="0"/>
+      </a:lnRef>
+      <a:fillRef idx="1">
+        <a:scrgbClr r="0" g="0" b="0"/>
+      </a:fillRef>
+      <a:effectRef idx="0">
+        <a:scrgbClr r="0" g="0" b="0"/>
+      </a:effectRef>
+      <a:fontRef idx="minor">
+        <a:schemeClr val="lt1"/>
+      </a:fontRef>
+    </dgm:style>
+  </dgm:styleLbl>
+  <dgm:styleLbl name="vennNode1">
+    <dgm:scene3d>
+      <a:camera prst="orthographicFront"/>
+      <a:lightRig rig="threePt" dir="t"/>
+    </dgm:scene3d>
+    <dgm:sp3d/>
+    <dgm:txPr/>
+    <dgm:style>
+      <a:lnRef idx="2">
+        <a:scrgbClr r="0" g="0" b="0"/>
+      </a:lnRef>
+      <a:fillRef idx="1">
+        <a:scrgbClr r="0" g="0" b="0"/>
+      </a:fillRef>
+      <a:effectRef idx="0">
+        <a:scrgbClr r="0" g="0" b="0"/>
+      </a:effectRef>
+      <a:fontRef idx="minor">
+        <a:schemeClr val="tx1"/>
+      </a:fontRef>
+    </dgm:style>
+  </dgm:styleLbl>
+  <dgm:styleLbl name="alignNode1">
+    <dgm:scene3d>
+      <a:camera prst="orthographicFront"/>
+      <a:lightRig rig="threePt" dir="t"/>
+    </dgm:scene3d>
+    <dgm:sp3d/>
+    <dgm:txPr/>
+    <dgm:style>
+      <a:lnRef idx="2">
+        <a:scrgbClr r="0" g="0" b="0"/>
+      </a:lnRef>
+      <a:fillRef idx="1">
+        <a:scrgbClr r="0" g="0" b="0"/>
+      </a:fillRef>
+      <a:effectRef idx="0">
+        <a:scrgbClr r="0" g="0" b="0"/>
+      </a:effectRef>
+      <a:fontRef idx="minor">
+        <a:schemeClr val="lt1"/>
+      </a:fontRef>
+    </dgm:style>
+  </dgm:styleLbl>
+  <dgm:styleLbl name="node1">
+    <dgm:scene3d>
+      <a:camera prst="orthographicFront"/>
+      <a:lightRig rig="threePt" dir="t"/>
+    </dgm:scene3d>
+    <dgm:sp3d/>
+    <dgm:txPr/>
+    <dgm:style>
+      <a:lnRef idx="2">
+        <a:scrgbClr r="0" g="0" b="0"/>
+      </a:lnRef>
+      <a:fillRef idx="1">
+        <a:scrgbClr r="0" g="0" b="0"/>
+      </a:fillRef>
+      <a:effectRef idx="0">
+        <a:scrgbClr r="0" g="0" b="0"/>
+      </a:effectRef>
+      <a:fontRef idx="minor">
+        <a:schemeClr val="lt1"/>
+      </a:fontRef>
+    </dgm:style>
+  </dgm:styleLbl>
+  <dgm:styleLbl name="node2">
+    <dgm:scene3d>
+      <a:camera prst="orthographicFront"/>
+      <a:lightRig rig="threePt" dir="t"/>
+    </dgm:scene3d>
+    <dgm:sp3d/>
+    <dgm:txPr/>
+    <dgm:style>
+      <a:lnRef idx="2">
+        <a:scrgbClr r="0" g="0" b="0"/>
+      </a:lnRef>
+      <a:fillRef idx="1">
+        <a:scrgbClr r="0" g="0" b="0"/>
+      </a:fillRef>
+      <a:effectRef idx="0">
+        <a:scrgbClr r="0" g="0" b="0"/>
+      </a:effectRef>
+      <a:fontRef idx="minor">
+        <a:schemeClr val="lt1"/>
+      </a:fontRef>
+    </dgm:style>
+  </dgm:styleLbl>
+  <dgm:styleLbl name="node3">
+    <dgm:scene3d>
+      <a:camera prst="orthographicFront"/>
+      <a:lightRig rig="threePt" dir="t"/>
+    </dgm:scene3d>
+    <dgm:sp3d/>
+    <dgm:txPr/>
+    <dgm:style>
+      <a:lnRef idx="2">
+        <a:scrgbClr r="0" g="0" b="0"/>
+      </a:lnRef>
+      <a:fillRef idx="1">
+        <a:scrgbClr r="0" g="0" b="0"/>
+      </a:fillRef>
+      <a:effectRef idx="0">
+        <a:scrgbClr r="0" g="0" b="0"/>
+      </a:effectRef>
+      <a:fontRef idx="minor">
+        <a:schemeClr val="lt1"/>
+      </a:fontRef>
+    </dgm:style>
+  </dgm:styleLbl>
+  <dgm:styleLbl name="node4">
+    <dgm:scene3d>
+      <a:camera prst="orthographicFront"/>
+      <a:lightRig rig="threePt" dir="t"/>
+    </dgm:scene3d>
+    <dgm:sp3d/>
+    <dgm:txPr/>
+    <dgm:style>
+      <a:lnRef idx="2">
+        <a:scrgbClr r="0" g="0" b="0"/>
+      </a:lnRef>
+      <a:fillRef idx="1">
+        <a:scrgbClr r="0" g="0" b="0"/>
+      </a:fillRef>
+      <a:effectRef idx="0">
+        <a:scrgbClr r="0" g="0" b="0"/>
+      </a:effectRef>
+      <a:fontRef idx="minor">
+        <a:schemeClr val="lt1"/>
+      </a:fontRef>
+    </dgm:style>
+  </dgm:styleLbl>
+  <dgm:styleLbl name="fgImgPlace1">
+    <dgm:scene3d>
+      <a:camera prst="orthographicFront"/>
+      <a:lightRig rig="threePt" dir="t"/>
+    </dgm:scene3d>
+    <dgm:sp3d/>
+    <dgm:txPr/>
+    <dgm:style>
+      <a:lnRef idx="2">
+        <a:scrgbClr r="0" g="0" b="0"/>
+      </a:lnRef>
+      <a:fillRef idx="1">
+        <a:scrgbClr r="0" g="0" b="0"/>
+      </a:fillRef>
+      <a:effectRef idx="0">
+        <a:scrgbClr r="0" g="0" b="0"/>
+      </a:effectRef>
+      <a:fontRef idx="minor"/>
+    </dgm:style>
+  </dgm:styleLbl>
+  <dgm:styleLbl name="alignImgPlace1">
+    <dgm:scene3d>
+      <a:camera prst="orthographicFront"/>
+      <a:lightRig rig="threePt" dir="t"/>
+    </dgm:scene3d>
+    <dgm:sp3d/>
+    <dgm:txPr/>
+    <dgm:style>
+      <a:lnRef idx="2">
+        <a:scrgbClr r="0" g="0" b="0"/>
+      </a:lnRef>
+      <a:fillRef idx="1">
+        <a:scrgbClr r="0" g="0" b="0"/>
+      </a:fillRef>
+      <a:effectRef idx="0">
+        <a:scrgbClr r="0" g="0" b="0"/>
+      </a:effectRef>
+      <a:fontRef idx="minor"/>
+    </dgm:style>
+  </dgm:styleLbl>
+  <dgm:styleLbl name="bgImgPlace1">
+    <dgm:scene3d>
+      <a:camera prst="orthographicFront"/>
+      <a:lightRig rig="threePt" dir="t"/>
+    </dgm:scene3d>
+    <dgm:sp3d/>
+    <dgm:txPr/>
+    <dgm:style>
+      <a:lnRef idx="2">
+        <a:scrgbClr r="0" g="0" b="0"/>
+      </a:lnRef>
+      <a:fillRef idx="1">
+        <a:scrgbClr r="0" g="0" b="0"/>
+      </a:fillRef>
+      <a:effectRef idx="0">
+        <a:scrgbClr r="0" g="0" b="0"/>
+      </a:effectRef>
+      <a:fontRef idx="minor"/>
+    </dgm:style>
+  </dgm:styleLbl>
+  <dgm:styleLbl name="sibTrans2D1">
+    <dgm:scene3d>
+      <a:camera prst="orthographicFront"/>
+      <a:lightRig rig="threePt" dir="t"/>
+    </dgm:scene3d>
+    <dgm:sp3d/>
+    <dgm:txPr/>
+    <dgm:style>
+      <a:lnRef idx="0">
+        <a:scrgbClr r="0" g="0" b="0"/>
+      </a:lnRef>
+      <a:fillRef idx="1">
+        <a:scrgbClr r="0" g="0" b="0"/>
+      </a:fillRef>
+      <a:effectRef idx="0">
+        <a:scrgbClr r="0" g="0" b="0"/>
+      </a:effectRef>
+      <a:fontRef idx="minor">
+        <a:schemeClr val="lt1"/>
+      </a:fontRef>
+    </dgm:style>
+  </dgm:styleLbl>
+  <dgm:styleLbl name="fgSibTrans2D1">
+    <dgm:scene3d>
+      <a:camera prst="orthographicFront"/>
+      <a:lightRig rig="threePt" dir="t"/>
+    </dgm:scene3d>
+    <dgm:sp3d/>
+    <dgm:txPr/>
+    <dgm:style>
+      <a:lnRef idx="0">
+        <a:scrgbClr r="0" g="0" b="0"/>
+      </a:lnRef>
+      <a:fillRef idx="1">
+        <a:scrgbClr r="0" g="0" b="0"/>
+      </a:fillRef>
+      <a:effectRef idx="0">
+        <a:scrgbClr r="0" g="0" b="0"/>
+      </a:effectRef>
+      <a:fontRef idx="minor">
+        <a:schemeClr val="lt1"/>
+      </a:fontRef>
+    </dgm:style>
+  </dgm:styleLbl>
+  <dgm:styleLbl name="bgSibTrans2D1">
+    <dgm:scene3d>
+      <a:camera prst="orthographicFront"/>
+      <a:lightRig rig="threePt" dir="t"/>
+    </dgm:scene3d>
+    <dgm:sp3d/>
+    <dgm:txPr/>
+    <dgm:style>
+      <a:lnRef idx="0">
+        <a:scrgbClr r="0" g="0" b="0"/>
+      </a:lnRef>
+      <a:fillRef idx="1">
+        <a:scrgbClr r="0" g="0" b="0"/>
+      </a:fillRef>
+      <a:effectRef idx="0">
+        <a:scrgbClr r="0" g="0" b="0"/>
+      </a:effectRef>
+      <a:fontRef idx="minor">
+        <a:schemeClr val="lt1"/>
+      </a:fontRef>
+    </dgm:style>
+  </dgm:styleLbl>
+  <dgm:styleLbl name="sibTrans1D1">
+    <dgm:scene3d>
+      <a:camera prst="orthographicFront"/>
+      <a:lightRig rig="threePt" dir="t"/>
+    </dgm:scene3d>
+    <dgm:sp3d/>
+    <dgm:txPr/>
+    <dgm:style>
+      <a:lnRef idx="1">
+        <a:scrgbClr r="0" g="0" b="0"/>
+      </a:lnRef>
+      <a:fillRef idx="0">
+        <a:scrgbClr r="0" g="0" b="0"/>
+      </a:fillRef>
+      <a:effectRef idx="0">
+        <a:scrgbClr r="0" g="0" b="0"/>
+      </a:effectRef>
+      <a:fontRef idx="minor"/>
+    </dgm:style>
+  </dgm:styleLbl>
+  <dgm:styleLbl name="callout">
+    <dgm:scene3d>
+      <a:camera prst="orthographicFront"/>
+      <a:lightRig rig="threePt" dir="t"/>
+    </dgm:scene3d>
+    <dgm:sp3d/>
+    <dgm:txPr/>
+    <dgm:style>
+      <a:lnRef idx="2">
+        <a:scrgbClr r="0" g="0" b="0"/>
+      </a:lnRef>
+      <a:fillRef idx="1">
+        <a:scrgbClr r="0" g="0" b="0"/>
+      </a:fillRef>
+      <a:effectRef idx="0">
+        <a:scrgbClr r="0" g="0" b="0"/>
+      </a:effectRef>
+      <a:fontRef idx="minor"/>
+    </dgm:style>
+  </dgm:styleLbl>
+  <dgm:styleLbl name="asst0">
+    <dgm:scene3d>
+      <a:camera prst="orthographicFront"/>
+      <a:lightRig rig="threePt" dir="t"/>
+    </dgm:scene3d>
+    <dgm:sp3d/>
+    <dgm:txPr/>
+    <dgm:style>
+      <a:lnRef idx="2">
+        <a:scrgbClr r="0" g="0" b="0"/>
+      </a:lnRef>
+      <a:fillRef idx="1">
+        <a:scrgbClr r="0" g="0" b="0"/>
+      </a:fillRef>
+      <a:effectRef idx="0">
+        <a:scrgbClr r="0" g="0" b="0"/>
+      </a:effectRef>
+      <a:fontRef idx="minor">
+        <a:schemeClr val="lt1"/>
+      </a:fontRef>
+    </dgm:style>
+  </dgm:styleLbl>
+  <dgm:styleLbl name="asst1">
+    <dgm:scene3d>
+      <a:camera prst="orthographicFront"/>
+      <a:lightRig rig="threePt" dir="t"/>
+    </dgm:scene3d>
+    <dgm:sp3d/>
+    <dgm:txPr/>
+    <dgm:style>
+      <a:lnRef idx="2">
+        <a:scrgbClr r="0" g="0" b="0"/>
+      </a:lnRef>
+      <a:fillRef idx="1">
+        <a:scrgbClr r="0" g="0" b="0"/>
+      </a:fillRef>
+      <a:effectRef idx="0">
+        <a:scrgbClr r="0" g="0" b="0"/>
+      </a:effectRef>
+      <a:fontRef idx="minor">
+        <a:schemeClr val="lt1"/>
+      </a:fontRef>
+    </dgm:style>
+  </dgm:styleLbl>
+  <dgm:styleLbl name="asst2">
+    <dgm:scene3d>
+      <a:camera prst="orthographicFront"/>
+      <a:lightRig rig="threePt" dir="t"/>
+    </dgm:scene3d>
+    <dgm:sp3d/>
+    <dgm:txPr/>
+    <dgm:style>
+      <a:lnRef idx="2">
+        <a:scrgbClr r="0" g="0" b="0"/>
+      </a:lnRef>
+      <a:fillRef idx="1">
+        <a:scrgbClr r="0" g="0" b="0"/>
+      </a:fillRef>
+      <a:effectRef idx="0">
+        <a:scrgbClr r="0" g="0" b="0"/>
+      </a:effectRef>
+      <a:fontRef idx="minor">
+        <a:schemeClr val="lt1"/>
+      </a:fontRef>
+    </dgm:style>
+  </dgm:styleLbl>
+  <dgm:styleLbl name="asst3">
+    <dgm:scene3d>
+      <a:camera prst="orthographicFront"/>
+      <a:lightRig rig="threePt" dir="t"/>
+    </dgm:scene3d>
+    <dgm:sp3d/>
+    <dgm:txPr/>
+    <dgm:style>
+      <a:lnRef idx="2">
+        <a:scrgbClr r="0" g="0" b="0"/>
+      </a:lnRef>
+      <a:fillRef idx="1">
+        <a:scrgbClr r="0" g="0" b="0"/>
+      </a:fillRef>
+      <a:effectRef idx="0">
+        <a:scrgbClr r="0" g="0" b="0"/>
+      </a:effectRef>
+      <a:fontRef idx="minor">
+        <a:schemeClr val="lt1"/>
+      </a:fontRef>
+    </dgm:style>
+  </dgm:styleLbl>
+  <dgm:styleLbl name="asst4">
+    <dgm:scene3d>
+      <a:camera prst="orthographicFront"/>
+      <a:lightRig rig="threePt" dir="t"/>
+    </dgm:scene3d>
+    <dgm:sp3d/>
+    <dgm:txPr/>
+    <dgm:style>
+      <a:lnRef idx="2">
+        <a:scrgbClr r="0" g="0" b="0"/>
+      </a:lnRef>
+      <a:fillRef idx="1">
+        <a:scrgbClr r="0" g="0" b="0"/>
+      </a:fillRef>
+      <a:effectRef idx="0">
+        <a:scrgbClr r="0" g="0" b="0"/>
+      </a:effectRef>
+      <a:fontRef idx="minor">
+        <a:schemeClr val="lt1"/>
+      </a:fontRef>
+    </dgm:style>
+  </dgm:styleLbl>
+  <dgm:styleLbl name="parChTrans2D1">
+    <dgm:scene3d>
+      <a:camera prst="orthographicFront"/>
+      <a:lightRig rig="threePt" dir="t"/>
+    </dgm:scene3d>
+    <dgm:sp3d/>
+    <dgm:txPr/>
+    <dgm:style>
+      <a:lnRef idx="2">
+        <a:scrgbClr r="0" g="0" b="0"/>
+      </a:lnRef>
+      <a:fillRef idx="1">
+        <a:scrgbClr r="0" g="0" b="0"/>
+      </a:fillRef>
+      <a:effectRef idx="0">
+        <a:scrgbClr r="0" g="0" b="0"/>
+      </a:effectRef>
+      <a:fontRef idx="minor">
+        <a:schemeClr val="lt1"/>
+      </a:fontRef>
+    </dgm:style>
+  </dgm:styleLbl>
+  <dgm:styleLbl name="parChTrans2D2">
+    <dgm:scene3d>
+      <a:camera prst="orthographicFront"/>
+      <a:lightRig rig="threePt" dir="t"/>
+    </dgm:scene3d>
+    <dgm:sp3d/>
+    <dgm:txPr/>
+    <dgm:style>
+      <a:lnRef idx="2">
+        <a:scrgbClr r="0" g="0" b="0"/>
+      </a:lnRef>
+      <a:fillRef idx="1">
+        <a:scrgbClr r="0" g="0" b="0"/>
+      </a:fillRef>
+      <a:effectRef idx="0">
+        <a:scrgbClr r="0" g="0" b="0"/>
+      </a:effectRef>
+      <a:fontRef idx="minor">
+        <a:schemeClr val="lt1"/>
+      </a:fontRef>
+    </dgm:style>
+  </dgm:styleLbl>
+  <dgm:styleLbl name="parChTrans2D3">
+    <dgm:scene3d>
+      <a:camera prst="orthographicFront"/>
+      <a:lightRig rig="threePt" dir="t"/>
+    </dgm:scene3d>
+    <dgm:sp3d/>
+    <dgm:txPr/>
+    <dgm:style>
+      <a:lnRef idx="2">
+        <a:scrgbClr r="0" g="0" b="0"/>
+      </a:lnRef>
+      <a:fillRef idx="1">
+        <a:scrgbClr r="0" g="0" b="0"/>
+      </a:fillRef>
+      <a:effectRef idx="0">
+        <a:scrgbClr r="0" g="0" b="0"/>
+      </a:effectRef>
+      <a:fontRef idx="minor">
+        <a:schemeClr val="lt1"/>
+      </a:fontRef>
+    </dgm:style>
+  </dgm:styleLbl>
+  <dgm:styleLbl name="parChTrans2D4">
+    <dgm:scene3d>
+      <a:camera prst="orthographicFront"/>
+      <a:lightRig rig="threePt" dir="t"/>
+    </dgm:scene3d>
+    <dgm:sp3d/>
+    <dgm:txPr/>
+    <dgm:style>
+      <a:lnRef idx="2">
+        <a:scrgbClr r="0" g="0" b="0"/>
+      </a:lnRef>
+      <a:fillRef idx="1">
+        <a:scrgbClr r="0" g="0" b="0"/>
+      </a:fillRef>
+      <a:effectRef idx="0">
+        <a:scrgbClr r="0" g="0" b="0"/>
+      </a:effectRef>
+      <a:fontRef idx="minor">
+        <a:schemeClr val="lt1"/>
+      </a:fontRef>
+    </dgm:style>
+  </dgm:styleLbl>
+  <dgm:styleLbl name="parChTrans1D1">
+    <dgm:scene3d>
+      <a:camera prst="orthographicFront"/>
+      <a:lightRig rig="threePt" dir="t"/>
+    </dgm:scene3d>
+    <dgm:sp3d/>
+    <dgm:txPr/>
+    <dgm:style>
+      <a:lnRef idx="2">
+        <a:scrgbClr r="0" g="0" b="0"/>
+      </a:lnRef>
+      <a:fillRef idx="0">
+        <a:scrgbClr r="0" g="0" b="0"/>
+      </a:fillRef>
+      <a:effectRef idx="0">
+        <a:scrgbClr r="0" g="0" b="0"/>
+      </a:effectRef>
+      <a:fontRef idx="minor"/>
+    </dgm:style>
+  </dgm:styleLbl>
+  <dgm:styleLbl name="parChTrans1D2">
+    <dgm:scene3d>
+      <a:camera prst="orthographicFront"/>
+      <a:lightRig rig="threePt" dir="t"/>
+    </dgm:scene3d>
+    <dgm:sp3d/>
+    <dgm:txPr/>
+    <dgm:style>
+      <a:lnRef idx="2">
+        <a:scrgbClr r="0" g="0" b="0"/>
+      </a:lnRef>
+      <a:fillRef idx="0">
+        <a:scrgbClr r="0" g="0" b="0"/>
+      </a:fillRef>
+      <a:effectRef idx="0">
+        <a:scrgbClr r="0" g="0" b="0"/>
+      </a:effectRef>
+      <a:fontRef idx="minor"/>
+    </dgm:style>
+  </dgm:styleLbl>
+  <dgm:styleLbl name="parChTrans1D3">
+    <dgm:scene3d>
+      <a:camera prst="orthographicFront"/>
+      <a:lightRig rig="threePt" dir="t"/>
+    </dgm:scene3d>
+    <dgm:sp3d/>
+    <dgm:txPr/>
+    <dgm:style>
+      <a:lnRef idx="2">
+        <a:scrgbClr r="0" g="0" b="0"/>
+      </a:lnRef>
+      <a:fillRef idx="0">
+        <a:scrgbClr r="0" g="0" b="0"/>
+      </a:fillRef>
+      <a:effectRef idx="0">
+        <a:scrgbClr r="0" g="0" b="0"/>
+      </a:effectRef>
+      <a:fontRef idx="minor"/>
+    </dgm:style>
+  </dgm:styleLbl>
+  <dgm:styleLbl name="parChTrans1D4">
+    <dgm:scene3d>
+      <a:camera prst="orthographicFront"/>
+      <a:lightRig rig="threePt" dir="t"/>
+    </dgm:scene3d>
+    <dgm:sp3d/>
+    <dgm:txPr/>
+    <dgm:style>
+      <a:lnRef idx="2">
+        <a:scrgbClr r="0" g="0" b="0"/>
+      </a:lnRef>
+      <a:fillRef idx="0">
+        <a:scrgbClr r="0" g="0" b="0"/>
+      </a:fillRef>
+      <a:effectRef idx="0">
+        <a:scrgbClr r="0" g="0" b="0"/>
+      </a:effectRef>
+      <a:fontRef idx="minor"/>
+    </dgm:style>
+  </dgm:styleLbl>
+  <dgm:styleLbl name="fgAcc1">
+    <dgm:scene3d>
+      <a:camera prst="orthographicFront"/>
+      <a:lightRig rig="threePt" dir="t"/>
+    </dgm:scene3d>
+    <dgm:sp3d/>
+    <dgm:txPr/>
+    <dgm:style>
+      <a:lnRef idx="2">
+        <a:scrgbClr r="0" g="0" b="0"/>
+      </a:lnRef>
+      <a:fillRef idx="1">
+        <a:scrgbClr r="0" g="0" b="0"/>
+      </a:fillRef>
+      <a:effectRef idx="0">
+        <a:scrgbClr r="0" g="0" b="0"/>
+      </a:effectRef>
+      <a:fontRef idx="minor"/>
+    </dgm:style>
+  </dgm:styleLbl>
+  <dgm:styleLbl name="conFgAcc1">
+    <dgm:scene3d>
+      <a:camera prst="orthographicFront"/>
+      <a:lightRig rig="threePt" dir="t"/>
+    </dgm:scene3d>
+    <dgm:sp3d/>
+    <dgm:txPr/>
+    <dgm:style>
+      <a:lnRef idx="2">
+        <a:scrgbClr r="0" g="0" b="0"/>
+      </a:lnRef>
+      <a:fillRef idx="1">
+        <a:scrgbClr r="0" g="0" b="0"/>
+      </a:fillRef>
+      <a:effectRef idx="0">
+        <a:scrgbClr r="0" g="0" b="0"/>
+      </a:effectRef>
+      <a:fontRef idx="minor"/>
+    </dgm:style>
+  </dgm:styleLbl>
+  <dgm:styleLbl name="alignAcc1">
+    <dgm:scene3d>
+      <a:camera prst="orthographicFront"/>
+      <a:lightRig rig="threePt" dir="t"/>
+    </dgm:scene3d>
+    <dgm:sp3d/>
+    <dgm:txPr/>
+    <dgm:style>
+      <a:lnRef idx="2">
+        <a:scrgbClr r="0" g="0" b="0"/>
+      </a:lnRef>
+      <a:fillRef idx="1">
+        <a:scrgbClr r="0" g="0" b="0"/>
+      </a:fillRef>
+      <a:effectRef idx="0">
+        <a:scrgbClr r="0" g="0" b="0"/>
+      </a:effectRef>
+      <a:fontRef idx="minor"/>
+    </dgm:style>
+  </dgm:styleLbl>
+  <dgm:styleLbl name="trAlignAcc1">
+    <dgm:scene3d>
+      <a:camera prst="orthographicFront"/>
+      <a:lightRig rig="threePt" dir="t"/>
+    </dgm:scene3d>
+    <dgm:sp3d/>
+    <dgm:txPr/>
+    <dgm:style>
+      <a:lnRef idx="1">
+        <a:scrgbClr r="0" g="0" b="0"/>
+      </a:lnRef>
+      <a:fillRef idx="1">
+        <a:scrgbClr r="0" g="0" b="0"/>
+      </a:fillRef>
+      <a:effectRef idx="0">
+        <a:scrgbClr r="0" g="0" b="0"/>
+      </a:effectRef>
+      <a:fontRef idx="minor"/>
+    </dgm:style>
+  </dgm:styleLbl>
+  <dgm:styleLbl name="bgAcc1">
+    <dgm:scene3d>
+      <a:camera prst="orthographicFront"/>
+      <a:lightRig rig="threePt" dir="t"/>
+    </dgm:scene3d>
+    <dgm:sp3d/>
+    <dgm:txPr/>
+    <dgm:style>
+      <a:lnRef idx="2">
+        <a:scrgbClr r="0" g="0" b="0"/>
+      </a:lnRef>
+      <a:fillRef idx="1">
+        <a:scrgbClr r="0" g="0" b="0"/>
+      </a:fillRef>
+      <a:effectRef idx="0">
+        <a:scrgbClr r="0" g="0" b="0"/>
+      </a:effectRef>
+      <a:fontRef idx="minor"/>
+    </dgm:style>
+  </dgm:styleLbl>
+  <dgm:styleLbl name="solidFgAcc1">
+    <dgm:scene3d>
+      <a:camera prst="orthographicFront"/>
+      <a:lightRig rig="threePt" dir="t"/>
+    </dgm:scene3d>
+    <dgm:sp3d/>
+    <dgm:txPr/>
+    <dgm:style>
+      <a:lnRef idx="2">
+        <a:scrgbClr r="0" g="0" b="0"/>
+      </a:lnRef>
+      <a:fillRef idx="1">
+        <a:scrgbClr r="0" g="0" b="0"/>
+      </a:fillRef>
+      <a:effectRef idx="0">
+        <a:scrgbClr r="0" g="0" b="0"/>
+      </a:effectRef>
+      <a:fontRef idx="minor"/>
+    </dgm:style>
+  </dgm:styleLbl>
+  <dgm:styleLbl name="solidAlignAcc1">
+    <dgm:scene3d>
+      <a:camera prst="orthographicFront"/>
+      <a:lightRig rig="threePt" dir="t"/>
+    </dgm:scene3d>
+    <dgm:sp3d/>
+    <dgm:txPr/>
+    <dgm:style>
+      <a:lnRef idx="2">
+        <a:scrgbClr r="0" g="0" b="0"/>
+      </a:lnRef>
+      <a:fillRef idx="1">
+        <a:scrgbClr r="0" g="0" b="0"/>
+      </a:fillRef>
+      <a:effectRef idx="0">
+        <a:scrgbClr r="0" g="0" b="0"/>
+      </a:effectRef>
+      <a:fontRef idx="minor"/>
+    </dgm:style>
+  </dgm:styleLbl>
+  <dgm:styleLbl name="solidBgAcc1">
+    <dgm:scene3d>
+      <a:camera prst="orthographicFront"/>
+      <a:lightRig rig="threePt" dir="t"/>
+    </dgm:scene3d>
+    <dgm:sp3d/>
+    <dgm:txPr/>
+    <dgm:style>
+      <a:lnRef idx="2">
+        <a:scrgbClr r="0" g="0" b="0"/>
+      </a:lnRef>
+      <a:fillRef idx="1">
+        <a:scrgbClr r="0" g="0" b="0"/>
+      </a:fillRef>
+      <a:effectRef idx="0">
+        <a:scrgbClr r="0" g="0" b="0"/>
+      </a:effectRef>
+      <a:fontRef idx="minor"/>
+    </dgm:style>
+  </dgm:styleLbl>
+  <dgm:styleLbl name="fgAccFollowNode1">
+    <dgm:scene3d>
+      <a:camera prst="orthographicFront"/>
+      <a:lightRig rig="threePt" dir="t"/>
+    </dgm:scene3d>
+    <dgm:sp3d/>
+    <dgm:txPr/>
+    <dgm:style>
+      <a:lnRef idx="2">
+        <a:scrgbClr r="0" g="0" b="0"/>
+      </a:lnRef>
+      <a:fillRef idx="1">
+        <a:scrgbClr r="0" g="0" b="0"/>
+      </a:fillRef>
+      <a:effectRef idx="0">
+        <a:scrgbClr r="0" g="0" b="0"/>
+      </a:effectRef>
+      <a:fontRef idx="minor"/>
+    </dgm:style>
+  </dgm:styleLbl>
+  <dgm:styleLbl name="alignAccFollowNode1">
+    <dgm:scene3d>
+      <a:camera prst="orthographicFront"/>
+      <a:lightRig rig="threePt" dir="t"/>
+    </dgm:scene3d>
+    <dgm:sp3d/>
+    <dgm:txPr/>
+    <dgm:style>
+      <a:lnRef idx="2">
+        <a:scrgbClr r="0" g="0" b="0"/>
+      </a:lnRef>
+      <a:fillRef idx="1">
+        <a:scrgbClr r="0" g="0" b="0"/>
+      </a:fillRef>
+      <a:effectRef idx="0">
+        <a:scrgbClr r="0" g="0" b="0"/>
+      </a:effectRef>
+      <a:fontRef idx="minor"/>
+    </dgm:style>
+  </dgm:styleLbl>
+  <dgm:styleLbl name="bgAccFollowNode1">
+    <dgm:scene3d>
+      <a:camera prst="orthographicFront"/>
+      <a:lightRig rig="threePt" dir="t"/>
+    </dgm:scene3d>
+    <dgm:sp3d/>
+    <dgm:txPr/>
+    <dgm:style>
+      <a:lnRef idx="2">
+        <a:scrgbClr r="0" g="0" b="0"/>
+      </a:lnRef>
+      <a:fillRef idx="1">
+        <a:scrgbClr r="0" g="0" b="0"/>
+      </a:fillRef>
+      <a:effectRef idx="0">
+        <a:scrgbClr r="0" g="0" b="0"/>
+      </a:effectRef>
+      <a:fontRef idx="minor"/>
+    </dgm:style>
+  </dgm:styleLbl>
+  <dgm:styleLbl name="fgAcc0">
+    <dgm:scene3d>
+      <a:camera prst="orthographicFront"/>
+      <a:lightRig rig="threePt" dir="t"/>
+    </dgm:scene3d>
+    <dgm:sp3d/>
+    <dgm:txPr/>
+    <dgm:style>
+      <a:lnRef idx="2">
+        <a:scrgbClr r="0" g="0" b="0"/>
+      </a:lnRef>
+      <a:fillRef idx="1">
+        <a:scrgbClr r="0" g="0" b="0"/>
+      </a:fillRef>
+      <a:effectRef idx="0">
+        <a:scrgbClr r="0" g="0" b="0"/>
+      </a:effectRef>
+      <a:fontRef idx="minor"/>
+    </dgm:style>
+  </dgm:styleLbl>
+  <dgm:styleLbl name="fgAcc2">
+    <dgm:scene3d>
+      <a:camera prst="orthographicFront"/>
+      <a:lightRig rig="threePt" dir="t"/>
+    </dgm:scene3d>
+    <dgm:sp3d/>
+    <dgm:txPr/>
+    <dgm:style>
+      <a:lnRef idx="2">
+        <a:scrgbClr r="0" g="0" b="0"/>
+      </a:lnRef>
+      <a:fillRef idx="1">
+        <a:scrgbClr r="0" g="0" b="0"/>
+      </a:fillRef>
+      <a:effectRef idx="0">
+        <a:scrgbClr r="0" g="0" b="0"/>
+      </a:effectRef>
+      <a:fontRef idx="minor"/>
+    </dgm:style>
+  </dgm:styleLbl>
+  <dgm:styleLbl name="fgAcc3">
+    <dgm:scene3d>
+      <a:camera prst="orthographicFront"/>
+      <a:lightRig rig="threePt" dir="t"/>
+    </dgm:scene3d>
+    <dgm:sp3d/>
+    <dgm:txPr/>
+    <dgm:style>
+      <a:lnRef idx="2">
+        <a:scrgbClr r="0" g="0" b="0"/>
+      </a:lnRef>
+      <a:fillRef idx="1">
+        <a:scrgbClr r="0" g="0" b="0"/>
+      </a:fillRef>
+      <a:effectRef idx="0">
+        <a:scrgbClr r="0" g="0" b="0"/>
+      </a:effectRef>
+      <a:fontRef idx="minor"/>
+    </dgm:style>
+  </dgm:styleLbl>
+  <dgm:styleLbl name="fgAcc4">
+    <dgm:scene3d>
+      <a:camera prst="orthographicFront"/>
+      <a:lightRig rig="threePt" dir="t"/>
+    </dgm:scene3d>
+    <dgm:sp3d/>
+    <dgm:txPr/>
+    <dgm:style>
+      <a:lnRef idx="2">
+        <a:scrgbClr r="0" g="0" b="0"/>
+      </a:lnRef>
+      <a:fillRef idx="1">
+        <a:scrgbClr r="0" g="0" b="0"/>
+      </a:fillRef>
+      <a:effectRef idx="0">
+        <a:scrgbClr r="0" g="0" b="0"/>
+      </a:effectRef>
+      <a:fontRef idx="minor"/>
+    </dgm:style>
+  </dgm:styleLbl>
+  <dgm:styleLbl name="bgShp">
+    <dgm:scene3d>
+      <a:camera prst="orthographicFront"/>
+      <a:lightRig rig="threePt" dir="t"/>
+    </dgm:scene3d>
+    <dgm:sp3d/>
+    <dgm:txPr/>
+    <dgm:style>
+      <a:lnRef idx="0">
+        <a:scrgbClr r="0" g="0" b="0"/>
+      </a:lnRef>
+      <a:fillRef idx="1">
+        <a:scrgbClr r="0" g="0" b="0"/>
+      </a:fillRef>
+      <a:effectRef idx="0">
+        <a:scrgbClr r="0" g="0" b="0"/>
+      </a:effectRef>
+      <a:fontRef idx="minor"/>
+    </dgm:style>
+  </dgm:styleLbl>
+  <dgm:styleLbl name="dkBgShp">
+    <dgm:scene3d>
+      <a:camera prst="orthographicFront"/>
+      <a:lightRig rig="threePt" dir="t"/>
+    </dgm:scene3d>
+    <dgm:sp3d/>
+    <dgm:txPr/>
+    <dgm:style>
+      <a:lnRef idx="0">
+        <a:scrgbClr r="0" g="0" b="0"/>
+      </a:lnRef>
+      <a:fillRef idx="1">
+        <a:scrgbClr r="0" g="0" b="0"/>
+      </a:fillRef>
+      <a:effectRef idx="0">
+        <a:scrgbClr r="0" g="0" b="0"/>
+      </a:effectRef>
+      <a:fontRef idx="minor"/>
+    </dgm:style>
+  </dgm:styleLbl>
+  <dgm:styleLbl name="trBgShp">
+    <dgm:scene3d>
+      <a:camera prst="orthographicFront"/>
+      <a:lightRig rig="threePt" dir="t"/>
+    </dgm:scene3d>
+    <dgm:sp3d/>
+    <dgm:txPr/>
+    <dgm:style>
+      <a:lnRef idx="0">
+        <a:scrgbClr r="0" g="0" b="0"/>
+      </a:lnRef>
+      <a:fillRef idx="1">
+        <a:scrgbClr r="0" g="0" b="0"/>
+      </a:fillRef>
+      <a:effectRef idx="0">
+        <a:scrgbClr r="0" g="0" b="0"/>
+      </a:effectRef>
+      <a:fontRef idx="minor"/>
+    </dgm:style>
+  </dgm:styleLbl>
+  <dgm:styleLbl name="fgShp">
+    <dgm:scene3d>
+      <a:camera prst="orthographicFront"/>
+      <a:lightRig rig="threePt" dir="t"/>
+    </dgm:scene3d>
+    <dgm:sp3d/>
+    <dgm:txPr/>
+    <dgm:style>
+      <a:lnRef idx="2">
+        <a:scrgbClr r="0" g="0" b="0"/>
+      </a:lnRef>
+      <a:fillRef idx="1">
+        <a:scrgbClr r="0" g="0" b="0"/>
+      </a:fillRef>
+      <a:effectRef idx="0">
+        <a:scrgbClr r="0" g="0" b="0"/>
+      </a:effectRef>
+      <a:fontRef idx="minor"/>
+    </dgm:style>
+  </dgm:styleLbl>
+  <dgm:styleLbl name="revTx">
+    <dgm:scene3d>
+      <a:camera prst="orthographicFront"/>
+      <a:lightRig rig="threePt" dir="t"/>
+    </dgm:scene3d>
+    <dgm:sp3d/>
+    <dgm:txPr/>
+    <dgm:style>
+      <a:lnRef idx="0">
+        <a:scrgbClr r="0" g="0" b="0"/>
+      </a:lnRef>
+      <a:fillRef idx="0">
+        <a:scrgbClr r="0" g="0" b="0"/>
+      </a:fillRef>
+      <a:effectRef idx="0">
+        <a:scrgbClr r="0" g="0" b="0"/>
+      </a:effectRef>
+      <a:fontRef idx="minor"/>
+    </dgm:style>
+  </dgm:styleLbl>
+</dgm:styleDef>
 </file>
 
 <file path=word/glossary/document.xml><?xml version="1.0" encoding="utf-8"?>
@@ -2012,12 +5887,33 @@
 
 <file path=word/glossary/fontTable.xml><?xml version="1.0" encoding="utf-8"?>
 <w:fonts xmlns:mc="http://schemas.openxmlformats.org/markup-compatibility/2006" xmlns:r="http://schemas.openxmlformats.org/officeDocument/2006/relationships" xmlns:w="http://schemas.openxmlformats.org/wordprocessingml/2006/main" xmlns:w14="http://schemas.microsoft.com/office/word/2010/wordml" mc:Ignorable="w14">
+  <w:font w:name="Symbol">
+    <w:panose1 w:val="05050102010706020507"/>
+    <w:charset w:val="02"/>
+    <w:family w:val="roman"/>
+    <w:pitch w:val="variable"/>
+    <w:sig w:usb0="00000000" w:usb1="10000000" w:usb2="00000000" w:usb3="00000000" w:csb0="80000000" w:csb1="00000000"/>
+  </w:font>
   <w:font w:name="Times New Roman">
     <w:panose1 w:val="02020603050405020304"/>
     <w:charset w:val="00"/>
     <w:family w:val="roman"/>
     <w:pitch w:val="variable"/>
     <w:sig w:usb0="E0002AFF" w:usb1="C0007841" w:usb2="00000009" w:usb3="00000000" w:csb0="000001FF" w:csb1="00000000"/>
+  </w:font>
+  <w:font w:name="Courier New">
+    <w:panose1 w:val="02070309020205020404"/>
+    <w:charset w:val="00"/>
+    <w:family w:val="modern"/>
+    <w:pitch w:val="fixed"/>
+    <w:sig w:usb0="E0002AFF" w:usb1="C0007843" w:usb2="00000009" w:usb3="00000000" w:csb0="000001FF" w:csb1="00000000"/>
+  </w:font>
+  <w:font w:name="Wingdings">
+    <w:panose1 w:val="05000000000000000000"/>
+    <w:charset w:val="02"/>
+    <w:family w:val="auto"/>
+    <w:pitch w:val="variable"/>
+    <w:sig w:usb0="00000000" w:usb1="10000000" w:usb2="00000000" w:usb3="00000000" w:csb0="80000000" w:csb1="00000000"/>
   </w:font>
   <w:font w:name="Calibri">
     <w:panose1 w:val="020F0502020204030204"/>
@@ -2037,9 +5933,8 @@
     <w:panose1 w:val="020B0604030504040204"/>
     <w:charset w:val="00"/>
     <w:family w:val="swiss"/>
-    <w:notTrueType/>
     <w:pitch w:val="variable"/>
-    <w:sig w:usb0="00000003" w:usb1="00000000" w:usb2="00000000" w:usb3="00000000" w:csb0="00000001" w:csb1="00000000"/>
+    <w:sig w:usb0="E1002EFF" w:usb1="C000605B" w:usb2="00000029" w:usb3="00000000" w:csb0="000101FF" w:csb1="00000000"/>
   </w:font>
 </w:fonts>
 </file>
@@ -2058,7 +5953,7 @@
   </w:compat>
   <w:rsids>
     <w:rsidRoot w:val="00C65197"/>
-    <w:rsid w:val="008B79B8"/>
+    <w:rsid w:val="008E6318"/>
     <w:rsid w:val="00AC1FB9"/>
     <w:rsid w:val="00C512E6"/>
     <w:rsid w:val="00C65197"/>
@@ -2822,10 +6717,22 @@
 </CoverPageProperties>
 </file>
 
+<file path=customXml/item2.xml><?xml version="1.0" encoding="utf-8"?>
+<b:Sources xmlns:b="http://schemas.openxmlformats.org/officeDocument/2006/bibliography" xmlns="http://schemas.openxmlformats.org/officeDocument/2006/bibliography" SelectedStyle="\APA.XSL" StyleName="APA"/>
+</file>
+
 <file path=customXml/itemProps1.xml><?xml version="1.0" encoding="utf-8"?>
 <ds:datastoreItem xmlns:ds="http://schemas.openxmlformats.org/officeDocument/2006/customXml" ds:itemID="{55AF091B-3C7A-41E3-B477-F2FDAA23CFDA}">
   <ds:schemaRefs>
     <ds:schemaRef ds:uri="http://schemas.microsoft.com/office/2006/coverPageProps"/>
   </ds:schemaRefs>
 </ds:datastoreItem>
+</file>
+
+<file path=customXml/itemProps2.xml><?xml version="1.0" encoding="utf-8"?>
+<ds:datastoreItem xmlns:ds="http://schemas.openxmlformats.org/officeDocument/2006/customXml" ds:itemID="{6F0EB4C0-94E5-4FE1-8BBD-90BC394CC913}">
+  <ds:schemaRefs>
+    <ds:schemaRef ds:uri="http://schemas.openxmlformats.org/officeDocument/2006/bibliography"/>
+  </ds:schemaRefs>
+</ds:datastoreItem>
 </file>
</xml_diff>